<commit_message>
Surya namaskaram files 17/09/2020
</commit_message>
<xml_diff>
--- a/upaniShat/Surya Namsakaram Malayalam.docx
+++ b/upaniShat/Surya Namsakaram Malayalam.docx
@@ -1,6 +1,6 @@
 
 <file path=word/document.xml><?xml version="1.0" encoding="utf-8"?>
-<w:document xmlns:wpc="http://schemas.microsoft.com/office/word/2010/wordprocessingCanvas" xmlns:cx="http://schemas.microsoft.com/office/drawing/2014/chartex" xmlns:cx1="http://schemas.microsoft.com/office/drawing/2015/9/8/chartex" xmlns:mc="http://schemas.openxmlformats.org/markup-compatibility/2006" xmlns:o="urn:schemas-microsoft-com:office:office" xmlns:r="http://schemas.openxmlformats.org/officeDocument/2006/relationships" xmlns:m="http://schemas.openxmlformats.org/officeDocument/2006/math" xmlns:v="urn:schemas-microsoft-com:vml" xmlns:wp14="http://schemas.microsoft.com/office/word/2010/wordprocessingDrawing" xmlns:wp="http://schemas.openxmlformats.org/drawingml/2006/wordprocessingDrawing" xmlns:w10="urn:schemas-microsoft-com:office:word" xmlns:w="http://schemas.openxmlformats.org/wordprocessingml/2006/main" xmlns:w14="http://schemas.microsoft.com/office/word/2010/wordml" xmlns:w15="http://schemas.microsoft.com/office/word/2012/wordml" xmlns:w16se="http://schemas.microsoft.com/office/word/2015/wordml/symex" xmlns:wpg="http://schemas.microsoft.com/office/word/2010/wordprocessingGroup" xmlns:wpi="http://schemas.microsoft.com/office/word/2010/wordprocessingInk" xmlns:wne="http://schemas.microsoft.com/office/word/2006/wordml" xmlns:wps="http://schemas.microsoft.com/office/word/2010/wordprocessingShape" mc:Ignorable="w14 w15 w16se wp14">
+<w:document xmlns:wpc="http://schemas.microsoft.com/office/word/2010/wordprocessingCanvas" xmlns:mc="http://schemas.openxmlformats.org/markup-compatibility/2006" xmlns:o="urn:schemas-microsoft-com:office:office" xmlns:r="http://schemas.openxmlformats.org/officeDocument/2006/relationships" xmlns:m="http://schemas.openxmlformats.org/officeDocument/2006/math" xmlns:v="urn:schemas-microsoft-com:vml" xmlns:wp14="http://schemas.microsoft.com/office/word/2010/wordprocessingDrawing" xmlns:wp="http://schemas.openxmlformats.org/drawingml/2006/wordprocessingDrawing" xmlns:w10="urn:schemas-microsoft-com:office:word" xmlns:w="http://schemas.openxmlformats.org/wordprocessingml/2006/main" xmlns:w14="http://schemas.microsoft.com/office/word/2010/wordml" xmlns:w15="http://schemas.microsoft.com/office/word/2012/wordml" xmlns:wpg="http://schemas.microsoft.com/office/word/2010/wordprocessingGroup" xmlns:wpi="http://schemas.microsoft.com/office/word/2010/wordprocessingInk" xmlns:wne="http://schemas.microsoft.com/office/word/2006/wordml" xmlns:wps="http://schemas.microsoft.com/office/word/2010/wordprocessingShape" mc:Ignorable="w14 w15 wp14">
   <w:body>
     <w:p>
       <w:pPr>
@@ -145,6 +145,26 @@
         </w:rPr>
         <w:t>J HxI</w:t>
       </w:r>
+    </w:p>
+    <w:p>
+      <w:pPr>
+        <w:ind w:right="-138"/>
+      </w:pPr>
+    </w:p>
+    <w:p>
+      <w:pPr>
+        <w:ind w:right="-138"/>
+      </w:pPr>
+    </w:p>
+    <w:p>
+      <w:pPr>
+        <w:ind w:right="-138"/>
+      </w:pPr>
+    </w:p>
+    <w:p>
+      <w:pPr>
+        <w:ind w:right="-138"/>
+      </w:pPr>
     </w:p>
     <w:p>
       <w:pPr>
@@ -690,27 +710,7 @@
           <w:szCs w:val="28"/>
           <w:lang w:bidi="ta-IN"/>
         </w:rPr>
-        <w:t xml:space="preserve">The Mantras here are based on Pooja Vidhi and according to some Pandits these are the apt Mantras to be called as Surya Namaskara Mantras. </w:t>
-      </w:r>
-      <w:proofErr w:type="gramStart"/>
-      <w:r>
-        <w:rPr>
-          <w:rFonts w:ascii="Arial" w:eastAsia="Calibri" w:hAnsi="Arial" w:cs="Arial"/>
-          <w:sz w:val="28"/>
-          <w:szCs w:val="28"/>
-          <w:lang w:bidi="ta-IN"/>
-        </w:rPr>
-        <w:t>However</w:t>
-      </w:r>
-      <w:proofErr w:type="gramEnd"/>
-      <w:r>
-        <w:rPr>
-          <w:rFonts w:ascii="Arial" w:eastAsia="Calibri" w:hAnsi="Arial" w:cs="Arial"/>
-          <w:sz w:val="28"/>
-          <w:szCs w:val="28"/>
-          <w:lang w:bidi="ta-IN"/>
-        </w:rPr>
-        <w:t xml:space="preserve"> Surya Namaskaram is offered elaborately with these mantras as preliminary namaskarams and with the addition of Aruna PraSna Mantras. It is also customary to add Navagraha namaskaram separately or at the end of this ritual. </w:t>
+        <w:t xml:space="preserve">The Mantras here are based on Pooja Vidhi and according to some Pandits these are the apt Mantras to be called as Surya Namaskara Mantras. However Surya Namaskaram is offered elaborately with these mantras as preliminary namaskarams and with the addition of Aruna PraSna Mantras. It is also customary to add Navagraha namaskaram separately or at the end of this ritual. </w:t>
       </w:r>
     </w:p>
     <w:p>
@@ -1593,8 +1593,6 @@
               </w:rPr>
               <w:t>a</w:t>
             </w:r>
-            <w:bookmarkStart w:id="0" w:name="_GoBack"/>
-            <w:bookmarkEnd w:id="0"/>
             <w:r>
               <w:rPr>
                 <w:rStyle w:val="Hyperlink"/>
@@ -1705,7 +1703,7 @@
               <w:rPr>
                 <w:webHidden/>
               </w:rPr>
-              <w:t>19</w:t>
+              <w:t>18</w:t>
             </w:r>
             <w:r>
               <w:rPr>
@@ -1880,29 +1878,29 @@
         <w:spacing w:before="0" w:line="240" w:lineRule="auto"/>
         <w:ind w:left="431" w:hanging="431"/>
       </w:pPr>
-      <w:bookmarkStart w:id="1" w:name="_Toc51185219"/>
+      <w:bookmarkStart w:id="0" w:name="_Toc51185219"/>
       <w:r>
         <w:t>s¢kõ disÜxkJ</w:t>
       </w:r>
+      <w:bookmarkEnd w:id="0"/>
+    </w:p>
+    <w:p>
+      <w:pPr>
+        <w:pStyle w:val="Heading2"/>
+        <w:rPr>
+          <w:b/>
+        </w:rPr>
+      </w:pPr>
+      <w:bookmarkStart w:id="1" w:name="_Toc51184713"/>
+      <w:bookmarkStart w:id="2" w:name="_Toc51185220"/>
+      <w:r>
+        <w:rPr>
+          <w:b/>
+        </w:rPr>
+        <w:t>Section 1- Samkalpam &amp; Avaahanam</w:t>
+      </w:r>
       <w:bookmarkEnd w:id="1"/>
-    </w:p>
-    <w:p>
-      <w:pPr>
-        <w:pStyle w:val="Heading2"/>
-        <w:rPr>
-          <w:b/>
-        </w:rPr>
-      </w:pPr>
-      <w:bookmarkStart w:id="2" w:name="_Toc51184713"/>
-      <w:bookmarkStart w:id="3" w:name="_Toc51185220"/>
-      <w:r>
-        <w:rPr>
-          <w:b/>
-        </w:rPr>
-        <w:t>Section 1- Samkalpam &amp; Avaahanam</w:t>
-      </w:r>
       <w:bookmarkEnd w:id="2"/>
-      <w:bookmarkEnd w:id="3"/>
     </w:p>
     <w:p>
       <w:pPr>
@@ -3370,6 +3368,7 @@
         </w:rPr>
         <w:t>)  si</w:t>
       </w:r>
+      <w:proofErr w:type="gramEnd"/>
       <w:r>
         <w:rPr>
           <w:rFonts w:ascii="BRH Malayalam Extra" w:hAnsi="BRH Malayalam Extra" w:cs="BRH Malayalam RN"/>
@@ -3384,16 +3383,7 @@
           <w:sz w:val="40"/>
           <w:szCs w:val="40"/>
         </w:rPr>
-        <w:t>ejxiy</w:t>
-      </w:r>
-      <w:proofErr w:type="gramEnd"/>
-      <w:r>
-        <w:rPr>
-          <w:rFonts w:ascii="BRH Malayalam RN" w:hAnsi="BRH Malayalam RN" w:cs="BRH Malayalam RN"/>
-          <w:sz w:val="40"/>
-          <w:szCs w:val="40"/>
-        </w:rPr>
-        <w:t xml:space="preserve"> | </w:t>
+        <w:t xml:space="preserve">ejxiy | </w:t>
       </w:r>
     </w:p>
     <w:p>
@@ -3850,13 +3840,47 @@
           <w:szCs w:val="40"/>
         </w:rPr>
       </w:pPr>
-      <w:r>
-        <w:rPr>
-          <w:rFonts w:ascii="BRH Malayalam RN" w:hAnsi="BRH Malayalam RN" w:cs="BRH Malayalam RN"/>
-          <w:sz w:val="40"/>
-          <w:szCs w:val="40"/>
-        </w:rPr>
-        <w:t>ddxpyc ekyin eöZe¡rðxYy si</w:t>
+      <w:proofErr w:type="gramStart"/>
+      <w:r>
+        <w:rPr>
+          <w:rFonts w:ascii="BRH Malayalam RN" w:hAnsi="BRH Malayalam RN" w:cs="BRH Malayalam RN"/>
+          <w:sz w:val="40"/>
+          <w:szCs w:val="40"/>
+        </w:rPr>
+        <w:t>d</w:t>
+      </w:r>
+      <w:r>
+        <w:rPr>
+          <w:rFonts w:ascii="BRH Malayalam RN" w:hAnsi="BRH Malayalam RN" w:cs="BRH Malayalam RN"/>
+          <w:sz w:val="40"/>
+          <w:szCs w:val="40"/>
+        </w:rPr>
+        <w:t>x</w:t>
+      </w:r>
+      <w:r>
+        <w:rPr>
+          <w:rFonts w:ascii="BRH Malayalam RN" w:hAnsi="BRH Malayalam RN" w:cs="BRH Malayalam RN"/>
+          <w:sz w:val="40"/>
+          <w:szCs w:val="40"/>
+        </w:rPr>
+        <w:t>d</w:t>
+      </w:r>
+      <w:r>
+        <w:rPr>
+          <w:rFonts w:ascii="BRH Malayalam RN" w:hAnsi="BRH Malayalam RN" w:cs="BRH Malayalam RN"/>
+          <w:sz w:val="40"/>
+          <w:szCs w:val="40"/>
+        </w:rPr>
+        <w:t>xpyc</w:t>
+      </w:r>
+      <w:proofErr w:type="gramEnd"/>
+      <w:r>
+        <w:rPr>
+          <w:rFonts w:ascii="BRH Malayalam RN" w:hAnsi="BRH Malayalam RN" w:cs="BRH Malayalam RN"/>
+          <w:sz w:val="40"/>
+          <w:szCs w:val="40"/>
+        </w:rPr>
+        <w:t xml:space="preserve"> ekyin eöZe¡rðxYy si</w:t>
       </w:r>
       <w:r>
         <w:rPr>
@@ -4269,7 +4293,31 @@
           <w:sz w:val="40"/>
           <w:szCs w:val="40"/>
         </w:rPr>
-        <w:t xml:space="preserve">Asõ ösz s¢kõ diKxk-itxiöÇsõ | </w:t>
+        <w:t>Asõ ösz s¢kõ di</w:t>
+      </w:r>
+      <w:r>
+        <w:rPr>
+          <w:rFonts w:ascii="BRH Malayalam" w:hAnsi="BRH Malayalam"/>
+          <w:sz w:val="40"/>
+          <w:szCs w:val="40"/>
+        </w:rPr>
+        <w:t>sÜx</w:t>
+      </w:r>
+      <w:r>
+        <w:rPr>
+          <w:rFonts w:ascii="BRH Malayalam RN" w:hAnsi="BRH Malayalam RN" w:cs="BRH Malayalam RN"/>
+          <w:sz w:val="40"/>
+          <w:szCs w:val="40"/>
+        </w:rPr>
+        <w:t>k-</w:t>
+      </w:r>
+      <w:r>
+        <w:rPr>
+          <w:rFonts w:ascii="BRH Malayalam RN" w:hAnsi="BRH Malayalam RN" w:cs="BRH Malayalam RN"/>
+          <w:sz w:val="40"/>
+          <w:szCs w:val="40"/>
+        </w:rPr>
+        <w:t xml:space="preserve">itxiöÇsõ | </w:t>
       </w:r>
     </w:p>
     <w:p>
@@ -5605,13 +5653,39 @@
           <w:szCs w:val="40"/>
         </w:rPr>
       </w:pPr>
-      <w:r>
-        <w:rPr>
-          <w:rFonts w:ascii="BRH Malayalam RN" w:hAnsi="BRH Malayalam RN" w:cs="BRH Malayalam RN"/>
-          <w:sz w:val="40"/>
-          <w:szCs w:val="40"/>
-        </w:rPr>
-        <w:t>sI - sªpxÃ¥d s¥pxePxk e¢RxI si</w:t>
+      <w:proofErr w:type="gramStart"/>
+      <w:r>
+        <w:rPr>
+          <w:rFonts w:ascii="BRH Malayalam RN" w:hAnsi="BRH Malayalam RN" w:cs="BRH Malayalam RN"/>
+          <w:sz w:val="40"/>
+          <w:szCs w:val="40"/>
+        </w:rPr>
+        <w:t>sI</w:t>
+      </w:r>
+      <w:proofErr w:type="gramEnd"/>
+      <w:r>
+        <w:rPr>
+          <w:rFonts w:ascii="BRH Malayalam RN" w:hAnsi="BRH Malayalam RN" w:cs="BRH Malayalam RN"/>
+          <w:sz w:val="40"/>
+          <w:szCs w:val="40"/>
+        </w:rPr>
+        <w:t xml:space="preserve"> - sªpxÃ¥d s</w:t>
+      </w:r>
+      <w:r>
+        <w:rPr>
+          <w:rFonts w:ascii="BRH Malayalam RN" w:hAnsi="BRH Malayalam RN" w:cs="BRH Malayalam RN"/>
+          <w:sz w:val="40"/>
+          <w:szCs w:val="40"/>
+        </w:rPr>
+        <w:t>ª</w:t>
+      </w:r>
+      <w:r>
+        <w:rPr>
+          <w:rFonts w:ascii="BRH Malayalam RN" w:hAnsi="BRH Malayalam RN" w:cs="BRH Malayalam RN"/>
+          <w:sz w:val="40"/>
+          <w:szCs w:val="40"/>
+        </w:rPr>
+        <w:t>¥pxePxk e¢RxI si</w:t>
       </w:r>
       <w:r>
         <w:rPr>
@@ -5655,7 +5729,7 @@
           <w:szCs w:val="20"/>
         </w:rPr>
       </w:pPr>
-      <w:bookmarkStart w:id="4" w:name="_Toc51185221"/>
+      <w:bookmarkStart w:id="3" w:name="_Toc51185221"/>
       <w:r>
         <w:rPr>
           <w:b/>
@@ -5663,7 +5737,7 @@
         </w:rPr>
         <w:t>Section 2 - Namaskaram</w:t>
       </w:r>
-      <w:bookmarkEnd w:id="4"/>
+      <w:bookmarkEnd w:id="3"/>
       <w:r>
         <w:rPr>
           <w:b/>
@@ -6169,7 +6243,7 @@
           <w:sz w:val="40"/>
           <w:szCs w:val="40"/>
         </w:rPr>
-        <w:t xml:space="preserve">(öqz itxsksû¤¤Zõ </w:t>
+        <w:t>(</w:t>
       </w:r>
       <w:proofErr w:type="gramStart"/>
       <w:r>
@@ -6179,7 +6253,7 @@
           <w:sz w:val="40"/>
           <w:szCs w:val="40"/>
         </w:rPr>
-        <w:t>diJ )</w:t>
+        <w:t>öqz</w:t>
       </w:r>
       <w:proofErr w:type="gramEnd"/>
       <w:r>
@@ -6189,8 +6263,172 @@
           <w:sz w:val="40"/>
           <w:szCs w:val="40"/>
         </w:rPr>
+        <w:t xml:space="preserve"> itxsksû¤¤Zõ diJ ) </w:t>
+      </w:r>
+    </w:p>
+    <w:p>
+      <w:pPr>
+        <w:widowControl w:val="0"/>
+        <w:autoSpaceDE w:val="0"/>
+        <w:autoSpaceDN w:val="0"/>
+        <w:adjustRightInd w:val="0"/>
+        <w:spacing w:after="0" w:line="240" w:lineRule="auto"/>
+        <w:ind w:right="-138"/>
+        <w:rPr>
+          <w:rFonts w:ascii="BRH Malayalam Extra" w:hAnsi="BRH Malayalam Extra" w:cs="BRH Malayalam Extra"/>
+          <w:b/>
+          <w:sz w:val="40"/>
+          <w:szCs w:val="40"/>
+        </w:rPr>
+      </w:pPr>
+    </w:p>
+    <w:p>
+      <w:pPr>
+        <w:widowControl w:val="0"/>
+        <w:autoSpaceDE w:val="0"/>
+        <w:autoSpaceDN w:val="0"/>
+        <w:adjustRightInd w:val="0"/>
+        <w:spacing w:after="0" w:line="240" w:lineRule="auto"/>
+        <w:ind w:right="-138"/>
+        <w:rPr>
+          <w:rFonts w:ascii="BRH Malayalam Extra" w:hAnsi="BRH Malayalam Extra" w:cs="BRH Malayalam Extra"/>
+          <w:b/>
+          <w:sz w:val="40"/>
+          <w:szCs w:val="40"/>
+        </w:rPr>
+      </w:pPr>
+    </w:p>
+    <w:p>
+      <w:pPr>
+        <w:pStyle w:val="NoSpacing"/>
+      </w:pPr>
+    </w:p>
+    <w:p>
+      <w:pPr>
+        <w:autoSpaceDE w:val="0"/>
+        <w:autoSpaceDN w:val="0"/>
+        <w:adjustRightInd w:val="0"/>
+        <w:spacing w:after="0" w:line="252" w:lineRule="auto"/>
+        <w:rPr>
+          <w:rFonts w:ascii="BRH Malayalam RN" w:hAnsi="BRH Malayalam RN" w:cs="BRH Malayalam RN"/>
+          <w:sz w:val="40"/>
+          <w:szCs w:val="40"/>
+        </w:rPr>
+      </w:pPr>
+      <w:r>
+        <w:rPr>
+          <w:rFonts w:ascii="Arial" w:hAnsi="Arial" w:cs="Arial"/>
+          <w:b/>
+          <w:sz w:val="32"/>
+          <w:szCs w:val="32"/>
+        </w:rPr>
+        <w:t>3.</w:t>
+      </w:r>
+      <w:r>
+        <w:rPr>
+          <w:rFonts w:ascii="BRH Malayalam RN" w:hAnsi="BRH Malayalam RN" w:cs="BRH Malayalam RN"/>
+          <w:sz w:val="40"/>
+          <w:szCs w:val="40"/>
+        </w:rPr>
+        <w:t xml:space="preserve"> Dix¥Kxin-tsëxgã-sIhxpyZ-mmxUyKI |</w:t>
+      </w:r>
+    </w:p>
+    <w:p>
+      <w:pPr>
+        <w:autoSpaceDE w:val="0"/>
+        <w:autoSpaceDN w:val="0"/>
+        <w:adjustRightInd w:val="0"/>
+        <w:spacing w:after="0" w:line="252" w:lineRule="auto"/>
+        <w:rPr>
+          <w:rFonts w:ascii="BRH Malayalam RN" w:hAnsi="BRH Malayalam RN" w:cs="BRH Malayalam RN"/>
+          <w:sz w:val="40"/>
+          <w:szCs w:val="40"/>
+        </w:rPr>
+      </w:pPr>
+      <w:r>
+        <w:rPr>
+          <w:rFonts w:ascii="BRH Malayalam RN" w:hAnsi="BRH Malayalam RN" w:cs="BRH Malayalam RN"/>
+          <w:sz w:val="40"/>
+          <w:szCs w:val="40"/>
+        </w:rPr>
+        <w:t xml:space="preserve">tykYõ-K¡¾mI p¥É K¡ixkI e¡rÜkösRI | </w:t>
+      </w:r>
+    </w:p>
+    <w:p>
+      <w:pPr>
+        <w:autoSpaceDE w:val="0"/>
+        <w:autoSpaceDN w:val="0"/>
+        <w:adjustRightInd w:val="0"/>
+        <w:spacing w:after="0" w:line="252" w:lineRule="auto"/>
+        <w:rPr>
+          <w:rFonts w:ascii="BRH Malayalam RN" w:hAnsi="BRH Malayalam RN" w:cs="BRH Malayalam RN"/>
+          <w:b/>
+          <w:sz w:val="40"/>
+          <w:szCs w:val="40"/>
+        </w:rPr>
+      </w:pPr>
+      <w:r>
+        <w:rPr>
+          <w:rFonts w:ascii="BRH Malayalam RN" w:hAnsi="BRH Malayalam RN" w:cs="BRH Malayalam RN"/>
+          <w:b/>
+          <w:sz w:val="40"/>
+          <w:szCs w:val="40"/>
+        </w:rPr>
+        <w:t>(HxI K¡ixk M¡k¥p diJ)</w:t>
+      </w:r>
+    </w:p>
+    <w:p>
+      <w:pPr>
+        <w:pStyle w:val="NoSpacing"/>
+      </w:pPr>
+    </w:p>
+    <w:p>
+      <w:pPr>
+        <w:widowControl w:val="0"/>
+        <w:autoSpaceDE w:val="0"/>
+        <w:autoSpaceDN w:val="0"/>
+        <w:adjustRightInd w:val="0"/>
+        <w:spacing w:after="0" w:line="240" w:lineRule="auto"/>
+        <w:ind w:right="-138"/>
+        <w:rPr>
+          <w:rFonts w:ascii="BRH Malayalam" w:hAnsi="BRH Malayalam" w:cs="BRH Malayalam"/>
+          <w:sz w:val="40"/>
+          <w:szCs w:val="40"/>
+        </w:rPr>
+      </w:pPr>
+      <w:r>
+        <w:rPr>
+          <w:rFonts w:ascii="Arial" w:hAnsi="Arial" w:cs="BRH Malayalam"/>
+          <w:b/>
+          <w:sz w:val="32"/>
+          <w:szCs w:val="40"/>
+        </w:rPr>
+        <w:t>4</w:t>
+      </w:r>
+      <w:r>
+        <w:rPr>
+          <w:rFonts w:ascii="BRH Malayalam" w:hAnsi="BRH Malayalam" w:cs="BRH Malayalam"/>
+          <w:sz w:val="40"/>
+          <w:szCs w:val="40"/>
+        </w:rPr>
+        <w:t>. M¡k¡ª</w:t>
+      </w:r>
+      <w:r>
+        <w:rPr>
+          <w:rFonts w:ascii="BRH Malayalam" w:hAnsi="BRH Malayalam" w:cs="BRH Malayalam"/>
+          <w:sz w:val="40"/>
+          <w:szCs w:val="40"/>
+        </w:rPr>
         <w:t xml:space="preserve"> </w:t>
       </w:r>
+      <w:r>
+        <w:rPr>
+          <w:rFonts w:ascii="BRH Malayalam" w:hAnsi="BRH Malayalam" w:cs="BRH Malayalam"/>
+          <w:sz w:val="40"/>
+          <w:szCs w:val="40"/>
+        </w:rPr>
+        <w:t xml:space="preserve">ögÖx M¡k¡ªpyrê¡ª M¡k¡ª¥b¥px i¥tqûkJ | </w:t>
+      </w:r>
     </w:p>
     <w:p>
       <w:pPr>
@@ -6201,11 +6439,24 @@
         <w:spacing w:after="0" w:line="240" w:lineRule="auto"/>
         <w:ind w:right="-138"/>
         <w:rPr>
-          <w:rFonts w:ascii="BRH Malayalam Extra" w:hAnsi="BRH Malayalam Extra" w:cs="BRH Malayalam Extra"/>
-          <w:b/>
-          <w:sz w:val="40"/>
-          <w:szCs w:val="40"/>
-        </w:rPr>
+          <w:rFonts w:ascii="BRH Malayalam" w:hAnsi="BRH Malayalam" w:cs="BRH Malayalam"/>
+          <w:sz w:val="40"/>
+          <w:szCs w:val="40"/>
+        </w:rPr>
+      </w:pPr>
+      <w:r>
+        <w:rPr>
+          <w:rFonts w:ascii="BRH Malayalam" w:hAnsi="BRH Malayalam" w:cs="BRH Malayalam"/>
+          <w:sz w:val="40"/>
+          <w:szCs w:val="40"/>
+        </w:rPr>
+        <w:t xml:space="preserve">M¡k¡J sx±xZ§ ekI ögÖ Z¤¤sô öqz M¡k¥p diJ || </w:t>
+      </w:r>
+    </w:p>
+    <w:p>
+      <w:pPr>
+        <w:pStyle w:val="NoSpacing"/>
+        <w:ind w:right="-138"/>
       </w:pPr>
     </w:p>
     <w:p>
@@ -6217,95 +6468,136 @@
         <w:spacing w:after="0" w:line="240" w:lineRule="auto"/>
         <w:ind w:right="-138"/>
         <w:rPr>
-          <w:rFonts w:ascii="BRH Malayalam Extra" w:hAnsi="BRH Malayalam Extra" w:cs="BRH Malayalam Extra"/>
-          <w:b/>
-          <w:sz w:val="40"/>
-          <w:szCs w:val="40"/>
-        </w:rPr>
-      </w:pPr>
+          <w:rFonts w:ascii="BRH Malayalam" w:hAnsi="BRH Malayalam" w:cs="BRH Malayalam"/>
+          <w:sz w:val="40"/>
+          <w:szCs w:val="40"/>
+        </w:rPr>
+      </w:pPr>
+      <w:r>
+        <w:rPr>
+          <w:rFonts w:ascii="BRH Malayalam" w:hAnsi="BRH Malayalam" w:cs="BRH Malayalam"/>
+          <w:sz w:val="40"/>
+          <w:szCs w:val="40"/>
+        </w:rPr>
+        <w:t xml:space="preserve">M¡k¥p sªp ¥mxKxdxI hyr¥R hp¥kxMyYxI | </w:t>
+      </w:r>
+    </w:p>
+    <w:p>
+      <w:pPr>
+        <w:widowControl w:val="0"/>
+        <w:autoSpaceDE w:val="0"/>
+        <w:autoSpaceDN w:val="0"/>
+        <w:adjustRightInd w:val="0"/>
+        <w:spacing w:after="0" w:line="240" w:lineRule="auto"/>
+        <w:ind w:right="-138"/>
+        <w:rPr>
+          <w:rFonts w:ascii="BRH Malayalam" w:hAnsi="BRH Malayalam" w:cs="BRH Malayalam"/>
+          <w:sz w:val="40"/>
+          <w:szCs w:val="40"/>
+        </w:rPr>
+      </w:pPr>
+      <w:r>
+        <w:rPr>
+          <w:rFonts w:ascii="BRH Malayalam" w:hAnsi="BRH Malayalam" w:cs="BRH Malayalam"/>
+          <w:sz w:val="40"/>
+          <w:szCs w:val="40"/>
+        </w:rPr>
+        <w:t xml:space="preserve">dyc¥j sªppybõxdxI b±yYxi¢ªÀ¥j diJ || </w:t>
+      </w:r>
+    </w:p>
+    <w:p>
+      <w:pPr>
+        <w:widowControl w:val="0"/>
+        <w:autoSpaceDE w:val="0"/>
+        <w:autoSpaceDN w:val="0"/>
+        <w:adjustRightInd w:val="0"/>
+        <w:spacing w:after="0" w:line="240" w:lineRule="auto"/>
+        <w:ind w:right="-138"/>
+        <w:rPr>
+          <w:rFonts w:ascii="BRH Malayalam" w:hAnsi="BRH Malayalam" w:cs="BRH Malayalam"/>
+          <w:b/>
+          <w:sz w:val="40"/>
+          <w:szCs w:val="40"/>
+        </w:rPr>
+      </w:pPr>
+      <w:r>
+        <w:rPr>
+          <w:rFonts w:ascii="BRH Malayalam" w:hAnsi="BRH Malayalam" w:cs="BRH Malayalam"/>
+          <w:b/>
+          <w:sz w:val="40"/>
+          <w:szCs w:val="40"/>
+        </w:rPr>
+        <w:t xml:space="preserve">(öqzM¡k¡PkYxkpyÉxhõxI diJ) </w:t>
+      </w:r>
     </w:p>
     <w:p>
       <w:pPr>
         <w:pStyle w:val="NoSpacing"/>
-      </w:pPr>
-    </w:p>
-    <w:p>
-      <w:pPr>
-        <w:autoSpaceDE w:val="0"/>
-        <w:autoSpaceDN w:val="0"/>
-        <w:adjustRightInd w:val="0"/>
-        <w:spacing w:after="0" w:line="252" w:lineRule="auto"/>
-        <w:rPr>
-          <w:rFonts w:ascii="BRH Malayalam RN" w:hAnsi="BRH Malayalam RN" w:cs="BRH Malayalam RN"/>
-          <w:sz w:val="40"/>
-          <w:szCs w:val="40"/>
-        </w:rPr>
-      </w:pPr>
-      <w:r>
-        <w:rPr>
-          <w:rFonts w:ascii="Arial" w:hAnsi="Arial" w:cs="Arial"/>
-          <w:b/>
-          <w:sz w:val="32"/>
-          <w:szCs w:val="32"/>
-        </w:rPr>
-        <w:t>3.</w:t>
-      </w:r>
-      <w:r>
-        <w:rPr>
-          <w:rFonts w:ascii="BRH Malayalam RN" w:hAnsi="BRH Malayalam RN" w:cs="BRH Malayalam RN"/>
-          <w:sz w:val="40"/>
-          <w:szCs w:val="40"/>
-        </w:rPr>
-        <w:t xml:space="preserve"> Dix¥Kxin-tsëxgã-sIhxpyZ-mmxUyKI |</w:t>
-      </w:r>
-    </w:p>
-    <w:p>
-      <w:pPr>
-        <w:autoSpaceDE w:val="0"/>
-        <w:autoSpaceDN w:val="0"/>
-        <w:adjustRightInd w:val="0"/>
-        <w:spacing w:after="0" w:line="252" w:lineRule="auto"/>
-        <w:rPr>
-          <w:rFonts w:ascii="BRH Malayalam RN" w:hAnsi="BRH Malayalam RN" w:cs="BRH Malayalam RN"/>
-          <w:sz w:val="40"/>
-          <w:szCs w:val="40"/>
-        </w:rPr>
-      </w:pPr>
-      <w:r>
-        <w:rPr>
-          <w:rFonts w:ascii="BRH Malayalam RN" w:hAnsi="BRH Malayalam RN" w:cs="BRH Malayalam RN"/>
-          <w:sz w:val="40"/>
-          <w:szCs w:val="40"/>
-        </w:rPr>
-        <w:t xml:space="preserve">tykYõ-K¡¾mI p¥É K¡ixkI e¡rÜkösRI | </w:t>
-      </w:r>
-    </w:p>
-    <w:p>
-      <w:pPr>
-        <w:autoSpaceDE w:val="0"/>
-        <w:autoSpaceDN w:val="0"/>
-        <w:adjustRightInd w:val="0"/>
-        <w:spacing w:after="0" w:line="252" w:lineRule="auto"/>
-        <w:rPr>
-          <w:rFonts w:ascii="BRH Malayalam RN" w:hAnsi="BRH Malayalam RN" w:cs="BRH Malayalam RN"/>
-          <w:b/>
-          <w:sz w:val="40"/>
-          <w:szCs w:val="40"/>
-        </w:rPr>
-      </w:pPr>
-      <w:r>
-        <w:rPr>
-          <w:rFonts w:ascii="BRH Malayalam RN" w:hAnsi="BRH Malayalam RN" w:cs="BRH Malayalam RN"/>
-          <w:b/>
-          <w:sz w:val="40"/>
-          <w:szCs w:val="40"/>
-        </w:rPr>
-        <w:t>(HxI K¡ixk M¡k¥p diJ)</w:t>
+        <w:ind w:right="-138"/>
+        <w:rPr>
+          <w:sz w:val="24"/>
+        </w:rPr>
+      </w:pPr>
+    </w:p>
+    <w:p>
+      <w:pPr>
+        <w:widowControl w:val="0"/>
+        <w:autoSpaceDE w:val="0"/>
+        <w:autoSpaceDN w:val="0"/>
+        <w:adjustRightInd w:val="0"/>
+        <w:spacing w:after="0" w:line="240" w:lineRule="auto"/>
+        <w:ind w:right="-138"/>
+        <w:rPr>
+          <w:rFonts w:ascii="BRH Malayalam" w:hAnsi="BRH Malayalam" w:cs="BRH Malayalam"/>
+          <w:sz w:val="40"/>
+          <w:szCs w:val="40"/>
+        </w:rPr>
+      </w:pPr>
+      <w:r>
+        <w:rPr>
+          <w:rFonts w:ascii="Arial" w:hAnsi="Arial" w:cs="BRH Malayalam"/>
+          <w:b/>
+          <w:sz w:val="32"/>
+          <w:szCs w:val="40"/>
+        </w:rPr>
+        <w:t>5</w:t>
+      </w:r>
+      <w:r>
+        <w:rPr>
+          <w:rFonts w:ascii="BRH Malayalam" w:hAnsi="BRH Malayalam" w:cs="BRH Malayalam"/>
+          <w:sz w:val="40"/>
+          <w:szCs w:val="40"/>
+        </w:rPr>
+        <w:t xml:space="preserve">. pydZxZd¥jx ¥bpJ Kªisx±z s¡¥kqûkJ | </w:t>
+      </w:r>
+    </w:p>
+    <w:p>
+      <w:pPr>
+        <w:widowControl w:val="0"/>
+        <w:autoSpaceDE w:val="0"/>
+        <w:autoSpaceDN w:val="0"/>
+        <w:adjustRightInd w:val="0"/>
+        <w:spacing w:after="0" w:line="240" w:lineRule="auto"/>
+        <w:ind w:right="-138"/>
+        <w:rPr>
+          <w:rFonts w:ascii="BRH Malayalam" w:hAnsi="BRH Malayalam" w:cs="BRH Malayalam"/>
+          <w:sz w:val="40"/>
+          <w:szCs w:val="40"/>
+        </w:rPr>
+      </w:pPr>
+      <w:r>
+        <w:rPr>
+          <w:rFonts w:ascii="BRH Malayalam" w:hAnsi="BRH Malayalam" w:cs="BRH Malayalam"/>
+          <w:sz w:val="40"/>
+          <w:szCs w:val="40"/>
+        </w:rPr>
+        <w:t xml:space="preserve">seëxqûJ seëk¸¡Ò Ak¡¥Yx ¥i öeszbZ¡ || </w:t>
       </w:r>
     </w:p>
     <w:p>
       <w:pPr>
         <w:pStyle w:val="NoSpacing"/>
+        <w:ind w:right="-138"/>
       </w:pPr>
     </w:p>
     <w:p>
@@ -6324,24 +6616,205 @@
       </w:pPr>
       <w:r>
         <w:rPr>
+          <w:rFonts w:ascii="BRH Malayalam" w:hAnsi="BRH Malayalam" w:cs="BRH Malayalam"/>
+          <w:sz w:val="40"/>
+          <w:szCs w:val="40"/>
+        </w:rPr>
+        <w:t xml:space="preserve">k¸¡¥pöZKqxexYyI öesËI KqõexÃRI | </w:t>
+      </w:r>
+    </w:p>
+    <w:p>
+      <w:pPr>
+        <w:widowControl w:val="0"/>
+        <w:autoSpaceDE w:val="0"/>
+        <w:autoSpaceDN w:val="0"/>
+        <w:adjustRightInd w:val="0"/>
+        <w:spacing w:after="0" w:line="240" w:lineRule="auto"/>
+        <w:ind w:right="-138"/>
+        <w:rPr>
+          <w:rFonts w:ascii="BRH Malayalam" w:hAnsi="BRH Malayalam" w:cs="BRH Malayalam"/>
+          <w:sz w:val="40"/>
+          <w:szCs w:val="40"/>
+        </w:rPr>
+      </w:pPr>
+      <w:r>
+        <w:rPr>
+          <w:rFonts w:ascii="BRH Malayalam" w:hAnsi="BRH Malayalam" w:cs="BRH Malayalam"/>
+          <w:sz w:val="40"/>
+          <w:szCs w:val="40"/>
+        </w:rPr>
+        <w:t xml:space="preserve">sªpxhkYbzeëxIMI Ak¡YI öeYixiõtI || </w:t>
+      </w:r>
+    </w:p>
+    <w:p>
+      <w:pPr>
+        <w:widowControl w:val="0"/>
+        <w:autoSpaceDE w:val="0"/>
+        <w:autoSpaceDN w:val="0"/>
+        <w:adjustRightInd w:val="0"/>
+        <w:spacing w:after="0" w:line="240" w:lineRule="auto"/>
+        <w:ind w:right="-138"/>
+        <w:rPr>
+          <w:rFonts w:ascii="BRH Malayalam" w:hAnsi="BRH Malayalam" w:cs="BRH Malayalam"/>
+          <w:b/>
+          <w:sz w:val="40"/>
+          <w:szCs w:val="40"/>
+        </w:rPr>
+      </w:pPr>
+      <w:r>
+        <w:rPr>
+          <w:rFonts w:ascii="BRH Malayalam" w:hAnsi="BRH Malayalam" w:cs="BRH Malayalam"/>
+          <w:b/>
+          <w:sz w:val="40"/>
+          <w:szCs w:val="40"/>
+        </w:rPr>
+        <w:t xml:space="preserve">(öqz Ak¡Yxj diJ) </w:t>
+      </w:r>
+    </w:p>
+    <w:p>
+      <w:pPr>
+        <w:widowControl w:val="0"/>
+        <w:autoSpaceDE w:val="0"/>
+        <w:autoSpaceDN w:val="0"/>
+        <w:adjustRightInd w:val="0"/>
+        <w:spacing w:after="0" w:line="240" w:lineRule="auto"/>
+        <w:ind w:right="-138"/>
+        <w:rPr>
+          <w:rFonts w:ascii="BRH Malayalam" w:hAnsi="BRH Malayalam" w:cs="BRH Malayalam"/>
+          <w:sz w:val="44"/>
+          <w:szCs w:val="40"/>
+        </w:rPr>
+      </w:pPr>
+    </w:p>
+    <w:p>
+      <w:pPr>
+        <w:widowControl w:val="0"/>
+        <w:autoSpaceDE w:val="0"/>
+        <w:autoSpaceDN w:val="0"/>
+        <w:adjustRightInd w:val="0"/>
+        <w:spacing w:after="0" w:line="240" w:lineRule="auto"/>
+        <w:ind w:right="-138"/>
+        <w:rPr>
+          <w:rFonts w:ascii="BRH Malayalam" w:hAnsi="BRH Malayalam" w:cs="BRH Malayalam"/>
+          <w:sz w:val="40"/>
+          <w:szCs w:val="40"/>
+        </w:rPr>
+      </w:pPr>
+      <w:r>
+        <w:rPr>
           <w:rFonts w:ascii="Arial" w:hAnsi="Arial" w:cs="BRH Malayalam"/>
           <w:b/>
           <w:sz w:val="32"/>
           <w:szCs w:val="40"/>
         </w:rPr>
-        <w:t>4</w:t>
-      </w:r>
-      <w:r>
-        <w:rPr>
-          <w:rFonts w:ascii="BRH Malayalam" w:hAnsi="BRH Malayalam" w:cs="BRH Malayalam"/>
-          <w:sz w:val="40"/>
-          <w:szCs w:val="40"/>
-        </w:rPr>
-        <w:t>. M¡k¡ª</w:t>
-      </w:r>
-      <w:r>
-        <w:rPr>
-          <w:rFonts w:ascii="BRH Malayalam" w:hAnsi="BRH Malayalam" w:cs="BRH Malayalam"/>
+        <w:t>6</w:t>
+      </w:r>
+      <w:r>
+        <w:rPr>
+          <w:rFonts w:ascii="BRH Malayalam" w:hAnsi="BRH Malayalam" w:cs="BRH Malayalam"/>
+          <w:sz w:val="40"/>
+          <w:szCs w:val="40"/>
+        </w:rPr>
+        <w:t xml:space="preserve">. RjZ¡ RjZ¡ s¢kõI seë¥mx¤¤KKbzeI | </w:t>
+      </w:r>
+    </w:p>
+    <w:p>
+      <w:pPr>
+        <w:widowControl w:val="0"/>
+        <w:autoSpaceDE w:val="0"/>
+        <w:autoSpaceDN w:val="0"/>
+        <w:adjustRightInd w:val="0"/>
+        <w:spacing w:after="0" w:line="240" w:lineRule="auto"/>
+        <w:ind w:right="-138"/>
+        <w:rPr>
+          <w:rFonts w:ascii="BRH Malayalam" w:hAnsi="BRH Malayalam" w:cs="BRH Malayalam"/>
+          <w:sz w:val="40"/>
+          <w:szCs w:val="40"/>
+        </w:rPr>
+      </w:pPr>
+      <w:r>
+        <w:rPr>
+          <w:rFonts w:ascii="BRH Malayalam" w:hAnsi="BRH Malayalam" w:cs="BRH Malayalam"/>
+          <w:sz w:val="40"/>
+          <w:szCs w:val="40"/>
+        </w:rPr>
+        <w:t xml:space="preserve">KykY qiyZexeI ¥Køqb¡JLsõ dxqI || </w:t>
+      </w:r>
+    </w:p>
+    <w:p>
+      <w:pPr>
+        <w:widowControl w:val="0"/>
+        <w:autoSpaceDE w:val="0"/>
+        <w:autoSpaceDN w:val="0"/>
+        <w:adjustRightInd w:val="0"/>
+        <w:spacing w:after="0" w:line="240" w:lineRule="auto"/>
+        <w:ind w:right="-138"/>
+        <w:rPr>
+          <w:rFonts w:ascii="BRH Malayalam" w:hAnsi="BRH Malayalam" w:cs="BRH Malayalam"/>
+          <w:sz w:val="40"/>
+          <w:szCs w:val="40"/>
+        </w:rPr>
+      </w:pPr>
+      <w:r>
+        <w:rPr>
+          <w:rFonts w:ascii="BRH Malayalam" w:hAnsi="BRH Malayalam" w:cs="BRH Malayalam"/>
+          <w:sz w:val="40"/>
+          <w:szCs w:val="40"/>
+        </w:rPr>
+        <w:t xml:space="preserve">Ak¡YdyMiMiõI PxbyixbyZõi¢ªÀyI | </w:t>
+      </w:r>
+    </w:p>
+    <w:p>
+      <w:pPr>
+        <w:widowControl w:val="0"/>
+        <w:autoSpaceDE w:val="0"/>
+        <w:autoSpaceDN w:val="0"/>
+        <w:adjustRightInd w:val="0"/>
+        <w:spacing w:after="0" w:line="240" w:lineRule="auto"/>
+        <w:ind w:right="-138"/>
+        <w:rPr>
+          <w:rFonts w:ascii="BRH Malayalam" w:hAnsi="BRH Malayalam" w:cs="BRH Malayalam"/>
+          <w:sz w:val="40"/>
+          <w:szCs w:val="40"/>
+        </w:rPr>
+      </w:pPr>
+      <w:r>
+        <w:rPr>
+          <w:rFonts w:ascii="BRH Malayalam" w:hAnsi="BRH Malayalam" w:cs="BRH Malayalam"/>
+          <w:sz w:val="40"/>
+          <w:szCs w:val="40"/>
+        </w:rPr>
+        <w:t xml:space="preserve">sKmh¡pdpÉõI hxsÜkI ZI dixiy || </w:t>
+      </w:r>
+    </w:p>
+    <w:p>
+      <w:pPr>
+        <w:widowControl w:val="0"/>
+        <w:autoSpaceDE w:val="0"/>
+        <w:autoSpaceDN w:val="0"/>
+        <w:adjustRightInd w:val="0"/>
+        <w:spacing w:after="0" w:line="240" w:lineRule="auto"/>
+        <w:ind w:right="-138"/>
+        <w:rPr>
+          <w:rFonts w:ascii="BRH Malayalam" w:hAnsi="BRH Malayalam" w:cs="BRH Malayalam"/>
+          <w:b/>
+          <w:sz w:val="40"/>
+          <w:szCs w:val="40"/>
+        </w:rPr>
+      </w:pPr>
+      <w:r>
+        <w:rPr>
+          <w:rFonts w:ascii="BRH Malayalam" w:hAnsi="BRH Malayalam" w:cs="BRH Malayalam"/>
+          <w:b/>
+          <w:sz w:val="40"/>
+          <w:szCs w:val="40"/>
+        </w:rPr>
+        <w:t>(QxjxsI¹x</w:t>
+      </w:r>
+      <w:r>
+        <w:rPr>
+          <w:rFonts w:ascii="BRH Malayalam" w:hAnsi="BRH Malayalam" w:cs="BRH Malayalam"/>
+          <w:b/>
           <w:sz w:val="40"/>
           <w:szCs w:val="40"/>
         </w:rPr>
@@ -6349,449 +6822,59 @@
       </w:r>
       <w:r>
         <w:rPr>
-          <w:rFonts w:ascii="BRH Malayalam" w:hAnsi="BRH Malayalam" w:cs="BRH Malayalam"/>
-          <w:sz w:val="40"/>
-          <w:szCs w:val="40"/>
-        </w:rPr>
-        <w:t xml:space="preserve">ögÖx M¡k¡ªpyrê¡ª M¡k¡ª¥b¥px i¥tqûkJ | </w:t>
-      </w:r>
-    </w:p>
-    <w:p>
-      <w:pPr>
-        <w:widowControl w:val="0"/>
-        <w:autoSpaceDE w:val="0"/>
-        <w:autoSpaceDN w:val="0"/>
-        <w:adjustRightInd w:val="0"/>
-        <w:spacing w:after="0" w:line="240" w:lineRule="auto"/>
-        <w:ind w:right="-138"/>
-        <w:rPr>
-          <w:rFonts w:ascii="BRH Malayalam" w:hAnsi="BRH Malayalam" w:cs="BRH Malayalam"/>
-          <w:sz w:val="40"/>
-          <w:szCs w:val="40"/>
-        </w:rPr>
-      </w:pPr>
-      <w:r>
-        <w:rPr>
-          <w:rFonts w:ascii="BRH Malayalam" w:hAnsi="BRH Malayalam" w:cs="BRH Malayalam"/>
-          <w:sz w:val="40"/>
-          <w:szCs w:val="40"/>
-        </w:rPr>
-        <w:t xml:space="preserve">M¡k¡J sx±xZ§ ekI ögÖ Z¤¤sô öqz M¡k¥p diJ || </w:t>
+          <w:rFonts w:ascii="BRH Malayalam RN" w:hAnsi="BRH Malayalam RN" w:cs="BRH Malayalam RN"/>
+          <w:b/>
+          <w:sz w:val="40"/>
+          <w:szCs w:val="40"/>
+        </w:rPr>
+        <w:t>(s¡pªPmxIgx)</w:t>
+      </w:r>
+      <w:r>
+        <w:rPr>
+          <w:rFonts w:ascii="BRH Malayalam RN" w:hAnsi="BRH Malayalam RN" w:cs="BRH Malayalam RN"/>
+          <w:sz w:val="40"/>
+          <w:szCs w:val="40"/>
+        </w:rPr>
+        <w:t xml:space="preserve"> </w:t>
+      </w:r>
+      <w:r>
+        <w:rPr>
+          <w:rFonts w:ascii="BRH Malayalam" w:hAnsi="BRH Malayalam" w:cs="BRH Malayalam"/>
+          <w:b/>
+          <w:sz w:val="40"/>
+          <w:szCs w:val="40"/>
+        </w:rPr>
+        <w:t xml:space="preserve">s¥iZ öqzs¢kõdxkxjY sûxiy¥d diJ | HxI d¥ix dxkxjYxj | sûxiy© öeszb </w:t>
+      </w:r>
+      <w:proofErr w:type="gramStart"/>
+      <w:r>
+        <w:rPr>
+          <w:rFonts w:ascii="BRH Malayalam" w:hAnsi="BRH Malayalam" w:cs="BRH Malayalam"/>
+          <w:b/>
+          <w:sz w:val="40"/>
+          <w:szCs w:val="40"/>
+        </w:rPr>
+        <w:t>öeszb )</w:t>
+      </w:r>
+      <w:proofErr w:type="gramEnd"/>
+      <w:r>
+        <w:rPr>
+          <w:rFonts w:ascii="BRH Malayalam" w:hAnsi="BRH Malayalam" w:cs="BRH Malayalam"/>
+          <w:b/>
+          <w:sz w:val="40"/>
+          <w:szCs w:val="40"/>
+        </w:rPr>
+        <w:t xml:space="preserve"> </w:t>
       </w:r>
     </w:p>
     <w:p>
       <w:pPr>
         <w:pStyle w:val="NoSpacing"/>
         <w:ind w:right="-138"/>
-      </w:pPr>
-    </w:p>
-    <w:p>
-      <w:pPr>
-        <w:widowControl w:val="0"/>
-        <w:autoSpaceDE w:val="0"/>
-        <w:autoSpaceDN w:val="0"/>
-        <w:adjustRightInd w:val="0"/>
-        <w:spacing w:after="0" w:line="240" w:lineRule="auto"/>
-        <w:ind w:right="-138"/>
-        <w:rPr>
-          <w:rFonts w:ascii="BRH Malayalam" w:hAnsi="BRH Malayalam" w:cs="BRH Malayalam"/>
-          <w:sz w:val="40"/>
-          <w:szCs w:val="40"/>
-        </w:rPr>
-      </w:pPr>
-      <w:r>
-        <w:rPr>
-          <w:rFonts w:ascii="BRH Malayalam" w:hAnsi="BRH Malayalam" w:cs="BRH Malayalam"/>
-          <w:sz w:val="40"/>
-          <w:szCs w:val="40"/>
-        </w:rPr>
-        <w:t xml:space="preserve">M¡k¥p sªp ¥mxKxdxI hyr¥R hp¥kxMyYxI | </w:t>
-      </w:r>
-    </w:p>
-    <w:p>
-      <w:pPr>
-        <w:widowControl w:val="0"/>
-        <w:autoSpaceDE w:val="0"/>
-        <w:autoSpaceDN w:val="0"/>
-        <w:adjustRightInd w:val="0"/>
-        <w:spacing w:after="0" w:line="240" w:lineRule="auto"/>
-        <w:ind w:right="-138"/>
-        <w:rPr>
-          <w:rFonts w:ascii="BRH Malayalam" w:hAnsi="BRH Malayalam" w:cs="BRH Malayalam"/>
-          <w:sz w:val="40"/>
-          <w:szCs w:val="40"/>
-        </w:rPr>
-      </w:pPr>
-      <w:r>
-        <w:rPr>
-          <w:rFonts w:ascii="BRH Malayalam" w:hAnsi="BRH Malayalam" w:cs="BRH Malayalam"/>
-          <w:sz w:val="40"/>
-          <w:szCs w:val="40"/>
-        </w:rPr>
-        <w:t xml:space="preserve">dyc¥j sªppybõxdxI b±yYxi¢ªÀ¥j diJ || </w:t>
-      </w:r>
-    </w:p>
-    <w:p>
-      <w:pPr>
-        <w:widowControl w:val="0"/>
-        <w:autoSpaceDE w:val="0"/>
-        <w:autoSpaceDN w:val="0"/>
-        <w:adjustRightInd w:val="0"/>
-        <w:spacing w:after="0" w:line="240" w:lineRule="auto"/>
-        <w:ind w:right="-138"/>
-        <w:rPr>
-          <w:rFonts w:ascii="BRH Malayalam" w:hAnsi="BRH Malayalam" w:cs="BRH Malayalam"/>
-          <w:b/>
-          <w:sz w:val="40"/>
-          <w:szCs w:val="40"/>
-        </w:rPr>
-      </w:pPr>
-      <w:r>
-        <w:rPr>
-          <w:rFonts w:ascii="BRH Malayalam" w:hAnsi="BRH Malayalam" w:cs="BRH Malayalam"/>
-          <w:b/>
-          <w:sz w:val="40"/>
-          <w:szCs w:val="40"/>
-        </w:rPr>
-        <w:t xml:space="preserve">(öqzM¡k¡PkYxkpyÉxhõxI diJ) </w:t>
-      </w:r>
-    </w:p>
-    <w:p>
-      <w:pPr>
-        <w:pStyle w:val="NoSpacing"/>
-        <w:ind w:right="-138"/>
         <w:rPr>
           <w:sz w:val="24"/>
         </w:rPr>
       </w:pPr>
-    </w:p>
-    <w:p>
-      <w:pPr>
-        <w:widowControl w:val="0"/>
-        <w:autoSpaceDE w:val="0"/>
-        <w:autoSpaceDN w:val="0"/>
-        <w:adjustRightInd w:val="0"/>
-        <w:spacing w:after="0" w:line="240" w:lineRule="auto"/>
-        <w:ind w:right="-138"/>
-        <w:rPr>
-          <w:rFonts w:ascii="BRH Malayalam" w:hAnsi="BRH Malayalam" w:cs="BRH Malayalam"/>
-          <w:sz w:val="40"/>
-          <w:szCs w:val="40"/>
-        </w:rPr>
-      </w:pPr>
-      <w:r>
-        <w:rPr>
-          <w:rFonts w:ascii="Arial" w:hAnsi="Arial" w:cs="BRH Malayalam"/>
-          <w:b/>
-          <w:sz w:val="32"/>
-          <w:szCs w:val="40"/>
-        </w:rPr>
-        <w:t>5</w:t>
-      </w:r>
-      <w:r>
-        <w:rPr>
-          <w:rFonts w:ascii="BRH Malayalam" w:hAnsi="BRH Malayalam" w:cs="BRH Malayalam"/>
-          <w:sz w:val="40"/>
-          <w:szCs w:val="40"/>
-        </w:rPr>
-        <w:t xml:space="preserve">. pydZxZd¥jx ¥bpJ Kªisx±z s¡¥kqûkJ | </w:t>
-      </w:r>
-    </w:p>
-    <w:p>
-      <w:pPr>
-        <w:widowControl w:val="0"/>
-        <w:autoSpaceDE w:val="0"/>
-        <w:autoSpaceDN w:val="0"/>
-        <w:adjustRightInd w:val="0"/>
-        <w:spacing w:after="0" w:line="240" w:lineRule="auto"/>
-        <w:ind w:right="-138"/>
-        <w:rPr>
-          <w:rFonts w:ascii="BRH Malayalam" w:hAnsi="BRH Malayalam" w:cs="BRH Malayalam"/>
-          <w:sz w:val="40"/>
-          <w:szCs w:val="40"/>
-        </w:rPr>
-      </w:pPr>
-      <w:r>
-        <w:rPr>
-          <w:rFonts w:ascii="BRH Malayalam" w:hAnsi="BRH Malayalam" w:cs="BRH Malayalam"/>
-          <w:sz w:val="40"/>
-          <w:szCs w:val="40"/>
-        </w:rPr>
-        <w:t xml:space="preserve">seëxqûJ seëk¸¡Ò Ak¡¥Yx ¥i öeszbZ¡ || </w:t>
-      </w:r>
-    </w:p>
-    <w:p>
-      <w:pPr>
-        <w:pStyle w:val="NoSpacing"/>
-        <w:ind w:right="-138"/>
-      </w:pPr>
-    </w:p>
-    <w:p>
-      <w:pPr>
-        <w:widowControl w:val="0"/>
-        <w:autoSpaceDE w:val="0"/>
-        <w:autoSpaceDN w:val="0"/>
-        <w:adjustRightInd w:val="0"/>
-        <w:spacing w:after="0" w:line="240" w:lineRule="auto"/>
-        <w:ind w:right="-138"/>
-        <w:rPr>
-          <w:rFonts w:ascii="BRH Malayalam" w:hAnsi="BRH Malayalam" w:cs="BRH Malayalam"/>
-          <w:sz w:val="40"/>
-          <w:szCs w:val="40"/>
-        </w:rPr>
-      </w:pPr>
-      <w:r>
-        <w:rPr>
-          <w:rFonts w:ascii="BRH Malayalam" w:hAnsi="BRH Malayalam" w:cs="BRH Malayalam"/>
-          <w:sz w:val="40"/>
-          <w:szCs w:val="40"/>
-        </w:rPr>
-        <w:t xml:space="preserve">k¸¡¥pöZKqxexYyI öesËI KqõexÃRI | </w:t>
-      </w:r>
-    </w:p>
-    <w:p>
-      <w:pPr>
-        <w:widowControl w:val="0"/>
-        <w:autoSpaceDE w:val="0"/>
-        <w:autoSpaceDN w:val="0"/>
-        <w:adjustRightInd w:val="0"/>
-        <w:spacing w:after="0" w:line="240" w:lineRule="auto"/>
-        <w:ind w:right="-138"/>
-        <w:rPr>
-          <w:rFonts w:ascii="BRH Malayalam" w:hAnsi="BRH Malayalam" w:cs="BRH Malayalam"/>
-          <w:sz w:val="40"/>
-          <w:szCs w:val="40"/>
-        </w:rPr>
-      </w:pPr>
-      <w:r>
-        <w:rPr>
-          <w:rFonts w:ascii="BRH Malayalam" w:hAnsi="BRH Malayalam" w:cs="BRH Malayalam"/>
-          <w:sz w:val="40"/>
-          <w:szCs w:val="40"/>
-        </w:rPr>
-        <w:t xml:space="preserve">sªpxhkYbzeëxIMI Ak¡YI öeYixiõtI || </w:t>
-      </w:r>
-    </w:p>
-    <w:p>
-      <w:pPr>
-        <w:widowControl w:val="0"/>
-        <w:autoSpaceDE w:val="0"/>
-        <w:autoSpaceDN w:val="0"/>
-        <w:adjustRightInd w:val="0"/>
-        <w:spacing w:after="0" w:line="240" w:lineRule="auto"/>
-        <w:ind w:right="-138"/>
-        <w:rPr>
-          <w:rFonts w:ascii="BRH Malayalam" w:hAnsi="BRH Malayalam" w:cs="BRH Malayalam"/>
-          <w:b/>
-          <w:sz w:val="40"/>
-          <w:szCs w:val="40"/>
-        </w:rPr>
-      </w:pPr>
-      <w:r>
-        <w:rPr>
-          <w:rFonts w:ascii="BRH Malayalam" w:hAnsi="BRH Malayalam" w:cs="BRH Malayalam"/>
-          <w:b/>
-          <w:sz w:val="40"/>
-          <w:szCs w:val="40"/>
-        </w:rPr>
-        <w:t xml:space="preserve">(öqz Ak¡Yxj diJ) </w:t>
-      </w:r>
-    </w:p>
-    <w:p>
-      <w:pPr>
-        <w:widowControl w:val="0"/>
-        <w:autoSpaceDE w:val="0"/>
-        <w:autoSpaceDN w:val="0"/>
-        <w:adjustRightInd w:val="0"/>
-        <w:spacing w:after="0" w:line="240" w:lineRule="auto"/>
-        <w:ind w:right="-138"/>
-        <w:rPr>
-          <w:rFonts w:ascii="BRH Malayalam" w:hAnsi="BRH Malayalam" w:cs="BRH Malayalam"/>
-          <w:sz w:val="44"/>
-          <w:szCs w:val="40"/>
-        </w:rPr>
-      </w:pPr>
-    </w:p>
-    <w:p>
-      <w:pPr>
-        <w:widowControl w:val="0"/>
-        <w:autoSpaceDE w:val="0"/>
-        <w:autoSpaceDN w:val="0"/>
-        <w:adjustRightInd w:val="0"/>
-        <w:spacing w:after="0" w:line="240" w:lineRule="auto"/>
-        <w:ind w:right="-138"/>
-        <w:rPr>
-          <w:rFonts w:ascii="BRH Malayalam" w:hAnsi="BRH Malayalam" w:cs="BRH Malayalam"/>
-          <w:sz w:val="40"/>
-          <w:szCs w:val="40"/>
-        </w:rPr>
-      </w:pPr>
-      <w:r>
-        <w:rPr>
-          <w:rFonts w:ascii="Arial" w:hAnsi="Arial" w:cs="BRH Malayalam"/>
-          <w:b/>
-          <w:sz w:val="32"/>
-          <w:szCs w:val="40"/>
-        </w:rPr>
-        <w:t>6</w:t>
-      </w:r>
-      <w:r>
-        <w:rPr>
-          <w:rFonts w:ascii="BRH Malayalam" w:hAnsi="BRH Malayalam" w:cs="BRH Malayalam"/>
-          <w:sz w:val="40"/>
-          <w:szCs w:val="40"/>
-        </w:rPr>
-        <w:t xml:space="preserve">. RjZ¡ RjZ¡ s¢kõI seë¥mx¤¤KKbzeI | </w:t>
-      </w:r>
-    </w:p>
-    <w:p>
-      <w:pPr>
-        <w:widowControl w:val="0"/>
-        <w:autoSpaceDE w:val="0"/>
-        <w:autoSpaceDN w:val="0"/>
-        <w:adjustRightInd w:val="0"/>
-        <w:spacing w:after="0" w:line="240" w:lineRule="auto"/>
-        <w:ind w:right="-138"/>
-        <w:rPr>
-          <w:rFonts w:ascii="BRH Malayalam" w:hAnsi="BRH Malayalam" w:cs="BRH Malayalam"/>
-          <w:sz w:val="40"/>
-          <w:szCs w:val="40"/>
-        </w:rPr>
-      </w:pPr>
-      <w:r>
-        <w:rPr>
-          <w:rFonts w:ascii="BRH Malayalam" w:hAnsi="BRH Malayalam" w:cs="BRH Malayalam"/>
-          <w:sz w:val="40"/>
-          <w:szCs w:val="40"/>
-        </w:rPr>
-        <w:t xml:space="preserve">KykY qiyZexeI ¥Køqb¡JLsõ dxqI || </w:t>
-      </w:r>
-    </w:p>
-    <w:p>
-      <w:pPr>
-        <w:widowControl w:val="0"/>
-        <w:autoSpaceDE w:val="0"/>
-        <w:autoSpaceDN w:val="0"/>
-        <w:adjustRightInd w:val="0"/>
-        <w:spacing w:after="0" w:line="240" w:lineRule="auto"/>
-        <w:ind w:right="-138"/>
-        <w:rPr>
-          <w:rFonts w:ascii="BRH Malayalam" w:hAnsi="BRH Malayalam" w:cs="BRH Malayalam"/>
-          <w:sz w:val="40"/>
-          <w:szCs w:val="40"/>
-        </w:rPr>
-      </w:pPr>
-      <w:r>
-        <w:rPr>
-          <w:rFonts w:ascii="BRH Malayalam" w:hAnsi="BRH Malayalam" w:cs="BRH Malayalam"/>
-          <w:sz w:val="40"/>
-          <w:szCs w:val="40"/>
-        </w:rPr>
-        <w:t xml:space="preserve">Ak¡YdyMiMiõI PxbyixbyZõi¢ªÀyI | </w:t>
-      </w:r>
-    </w:p>
-    <w:p>
-      <w:pPr>
-        <w:widowControl w:val="0"/>
-        <w:autoSpaceDE w:val="0"/>
-        <w:autoSpaceDN w:val="0"/>
-        <w:adjustRightInd w:val="0"/>
-        <w:spacing w:after="0" w:line="240" w:lineRule="auto"/>
-        <w:ind w:right="-138"/>
-        <w:rPr>
-          <w:rFonts w:ascii="BRH Malayalam" w:hAnsi="BRH Malayalam" w:cs="BRH Malayalam"/>
-          <w:sz w:val="40"/>
-          <w:szCs w:val="40"/>
-        </w:rPr>
-      </w:pPr>
-      <w:r>
-        <w:rPr>
-          <w:rFonts w:ascii="BRH Malayalam" w:hAnsi="BRH Malayalam" w:cs="BRH Malayalam"/>
-          <w:sz w:val="40"/>
-          <w:szCs w:val="40"/>
-        </w:rPr>
-        <w:t xml:space="preserve">sKmh¡pdpÉõI hxsÜkI ZI dixiy || </w:t>
-      </w:r>
-    </w:p>
-    <w:p>
-      <w:pPr>
-        <w:widowControl w:val="0"/>
-        <w:autoSpaceDE w:val="0"/>
-        <w:autoSpaceDN w:val="0"/>
-        <w:adjustRightInd w:val="0"/>
-        <w:spacing w:after="0" w:line="240" w:lineRule="auto"/>
-        <w:ind w:right="-138"/>
-        <w:rPr>
-          <w:rFonts w:ascii="BRH Malayalam" w:hAnsi="BRH Malayalam" w:cs="BRH Malayalam"/>
-          <w:b/>
-          <w:sz w:val="40"/>
-          <w:szCs w:val="40"/>
-        </w:rPr>
-      </w:pPr>
-      <w:r>
-        <w:rPr>
-          <w:rFonts w:ascii="BRH Malayalam" w:hAnsi="BRH Malayalam" w:cs="BRH Malayalam"/>
-          <w:b/>
-          <w:sz w:val="40"/>
-          <w:szCs w:val="40"/>
-        </w:rPr>
-        <w:t>(QxjxsI¹x</w:t>
-      </w:r>
-      <w:r>
-        <w:rPr>
-          <w:rFonts w:ascii="BRH Malayalam" w:hAnsi="BRH Malayalam" w:cs="BRH Malayalam"/>
-          <w:b/>
-          <w:sz w:val="40"/>
-          <w:szCs w:val="40"/>
-        </w:rPr>
-        <w:t xml:space="preserve"> </w:t>
-      </w:r>
-      <w:r>
-        <w:rPr>
-          <w:rFonts w:ascii="BRH Malayalam RN" w:hAnsi="BRH Malayalam RN" w:cs="BRH Malayalam RN"/>
-          <w:b/>
-          <w:sz w:val="40"/>
-          <w:szCs w:val="40"/>
-        </w:rPr>
-        <w:t>(s¡pªPmxIgx)</w:t>
-      </w:r>
-      <w:r>
-        <w:rPr>
-          <w:rFonts w:ascii="BRH Malayalam RN" w:hAnsi="BRH Malayalam RN" w:cs="BRH Malayalam RN"/>
-          <w:sz w:val="40"/>
-          <w:szCs w:val="40"/>
-        </w:rPr>
-        <w:t xml:space="preserve"> </w:t>
-      </w:r>
-      <w:r>
-        <w:rPr>
-          <w:rFonts w:ascii="BRH Malayalam" w:hAnsi="BRH Malayalam" w:cs="BRH Malayalam"/>
-          <w:b/>
-          <w:sz w:val="40"/>
-          <w:szCs w:val="40"/>
-        </w:rPr>
-        <w:t xml:space="preserve">s¥iZ öqzs¢kõdxkxjY sûxiy¥d diJ | HxI d¥ix dxkxjYxj | sûxiy© öeszb </w:t>
-      </w:r>
-      <w:proofErr w:type="gramStart"/>
-      <w:r>
-        <w:rPr>
-          <w:rFonts w:ascii="BRH Malayalam" w:hAnsi="BRH Malayalam" w:cs="BRH Malayalam"/>
-          <w:b/>
-          <w:sz w:val="40"/>
-          <w:szCs w:val="40"/>
-        </w:rPr>
-        <w:t>öeszb )</w:t>
-      </w:r>
-      <w:proofErr w:type="gramEnd"/>
-      <w:r>
-        <w:rPr>
-          <w:rFonts w:ascii="BRH Malayalam" w:hAnsi="BRH Malayalam" w:cs="BRH Malayalam"/>
-          <w:b/>
-          <w:sz w:val="40"/>
-          <w:szCs w:val="40"/>
-        </w:rPr>
-        <w:t xml:space="preserve"> </w:t>
-      </w:r>
     </w:p>
     <w:p>
       <w:pPr>
@@ -7106,15 +7189,6 @@
           <w:szCs w:val="40"/>
         </w:rPr>
       </w:pPr>
-      <w:r>
-        <w:rPr>
-          <w:rFonts w:ascii="BRH Malayalam" w:hAnsi="BRH Malayalam" w:cs="BRH Malayalam"/>
-          <w:b/>
-          <w:sz w:val="40"/>
-          <w:szCs w:val="40"/>
-        </w:rPr>
-        <w:t xml:space="preserve">sûxiy© öeszb </w:t>
-      </w:r>
       <w:proofErr w:type="gramStart"/>
       <w:r>
         <w:rPr>
@@ -7123,7 +7197,7 @@
           <w:sz w:val="40"/>
           <w:szCs w:val="40"/>
         </w:rPr>
-        <w:t>öeszb )</w:t>
+        <w:t>sûxiy</w:t>
       </w:r>
       <w:proofErr w:type="gramEnd"/>
       <w:r>
@@ -7133,7 +7207,7 @@
           <w:sz w:val="40"/>
           <w:szCs w:val="40"/>
         </w:rPr>
-        <w:t xml:space="preserve"> </w:t>
+        <w:t xml:space="preserve">© öeszb öeszb ) </w:t>
       </w:r>
     </w:p>
     <w:p>
@@ -8019,8 +8093,8 @@
           <w:b/>
         </w:rPr>
       </w:pPr>
-      <w:bookmarkStart w:id="5" w:name="_Toc51184715"/>
-      <w:bookmarkStart w:id="6" w:name="_Toc51185222"/>
+      <w:bookmarkStart w:id="4" w:name="_Toc51184715"/>
+      <w:bookmarkStart w:id="5" w:name="_Toc51185222"/>
       <w:r>
         <w:rPr>
           <w:b/>
@@ -8039,8 +8113,8 @@
         </w:rPr>
         <w:t>kShara mantraas</w:t>
       </w:r>
+      <w:bookmarkEnd w:id="4"/>
       <w:bookmarkEnd w:id="5"/>
-      <w:bookmarkEnd w:id="6"/>
     </w:p>
     <w:p>
       <w:pPr>
@@ -13436,25 +13510,7 @@
           <w:sz w:val="40"/>
           <w:szCs w:val="40"/>
         </w:rPr>
-        <w:t>qûb—</w:t>
-      </w:r>
-      <w:proofErr w:type="gramStart"/>
-      <w:r>
-        <w:rPr>
-          <w:rFonts w:ascii="BRH Malayalam Extra" w:hAnsi="BRH Malayalam Extra" w:cs="BRH Malayalam Extra"/>
-          <w:sz w:val="40"/>
-          <w:szCs w:val="40"/>
-        </w:rPr>
-        <w:t>ª.q</w:t>
-      </w:r>
-      <w:proofErr w:type="gramEnd"/>
-      <w:r>
-        <w:rPr>
-          <w:rFonts w:ascii="BRH Malayalam Extra" w:hAnsi="BRH Malayalam Extra" w:cs="BRH Malayalam Extra"/>
-          <w:sz w:val="40"/>
-          <w:szCs w:val="40"/>
-        </w:rPr>
-        <w:t>¥Zx ¥RõxZy</w:t>
+        <w:t>qûb—ª.q¥Zx ¥RõxZy</w:t>
       </w:r>
       <w:r>
         <w:rPr>
@@ -15581,80 +15637,80 @@
           <w:sz w:val="40"/>
           <w:szCs w:val="40"/>
         </w:rPr>
+        <w:t>G</w:t>
+      </w:r>
+      <w:r>
+        <w:rPr>
+          <w:rFonts w:ascii="BRH Malayalam Extra" w:hAnsi="BRH Malayalam Extra" w:cs="BRH Malayalam Extra"/>
+          <w:sz w:val="32"/>
+          <w:szCs w:val="40"/>
+        </w:rPr>
+        <w:t>–</w:t>
+      </w:r>
+      <w:r>
+        <w:rPr>
+          <w:rFonts w:ascii="BRH Malayalam Extra" w:hAnsi="BRH Malayalam Extra" w:cs="BRH Malayalam Extra"/>
+          <w:sz w:val="40"/>
+          <w:szCs w:val="40"/>
+        </w:rPr>
+        <w:t>¥rx˜„Çkx—by</w:t>
+      </w:r>
+      <w:r>
+        <w:rPr>
+          <w:rFonts w:ascii="BRH Malayalam Extra" w:hAnsi="BRH Malayalam Extra" w:cs="BRH Malayalam Extra"/>
+          <w:sz w:val="32"/>
+          <w:szCs w:val="40"/>
+        </w:rPr>
+        <w:t>–</w:t>
+      </w:r>
+      <w:r>
+        <w:rPr>
+          <w:rFonts w:ascii="BRH Malayalam Extra" w:hAnsi="BRH Malayalam Extra" w:cs="BRH Malayalam Extra"/>
+          <w:sz w:val="40"/>
+          <w:szCs w:val="40"/>
+        </w:rPr>
+        <w:t>¥Zõ ty—k</w:t>
+      </w:r>
+      <w:r>
+        <w:rPr>
+          <w:rFonts w:ascii="BRH Malayalam Extra" w:hAnsi="BRH Malayalam Extra" w:cs="BRH Malayalam Extra"/>
+          <w:sz w:val="32"/>
+          <w:szCs w:val="40"/>
+        </w:rPr>
+        <w:t>–</w:t>
+      </w:r>
+      <w:r>
+        <w:rPr>
+          <w:rFonts w:ascii="BRH Malayalam Extra" w:hAnsi="BRH Malayalam Extra" w:cs="BRH Malayalam Extra"/>
+          <w:sz w:val="40"/>
+          <w:szCs w:val="40"/>
+        </w:rPr>
+        <w:t>¿j</w:t>
+      </w:r>
+      <w:r>
+        <w:rPr>
+          <w:rFonts w:ascii="BRH Malayalam Extra" w:hAnsi="BRH Malayalam Extra" w:cs="BRH Malayalam Extra"/>
+          <w:sz w:val="32"/>
+          <w:szCs w:val="40"/>
+        </w:rPr>
+        <w:t>–</w:t>
+      </w:r>
+      <w:r>
+        <w:rPr>
+          <w:rFonts w:ascii="BRH Malayalam Extra" w:hAnsi="BRH Malayalam Extra" w:cs="BRH Malayalam Extra"/>
+          <w:sz w:val="40"/>
+          <w:szCs w:val="40"/>
+        </w:rPr>
+        <w:t xml:space="preserve">J e¡k¡—rJ || </w:t>
+      </w:r>
+      <w:r>
+        <w:rPr>
+          <w:rFonts w:ascii="BRH Malayalam Extra" w:hAnsi="BRH Malayalam Extra" w:cs="BRH Malayalam Extra"/>
+          <w:b/>
+          <w:sz w:val="40"/>
+          <w:szCs w:val="40"/>
+        </w:rPr>
         <w:lastRenderedPageBreak/>
-        <w:t>G</w:t>
-      </w:r>
-      <w:r>
-        <w:rPr>
-          <w:rFonts w:ascii="BRH Malayalam Extra" w:hAnsi="BRH Malayalam Extra" w:cs="BRH Malayalam Extra"/>
-          <w:sz w:val="32"/>
-          <w:szCs w:val="40"/>
-        </w:rPr>
-        <w:t>–</w:t>
-      </w:r>
-      <w:r>
-        <w:rPr>
-          <w:rFonts w:ascii="BRH Malayalam Extra" w:hAnsi="BRH Malayalam Extra" w:cs="BRH Malayalam Extra"/>
-          <w:sz w:val="40"/>
-          <w:szCs w:val="40"/>
-        </w:rPr>
-        <w:t>¥rx˜„Çkx—by</w:t>
-      </w:r>
-      <w:r>
-        <w:rPr>
-          <w:rFonts w:ascii="BRH Malayalam Extra" w:hAnsi="BRH Malayalam Extra" w:cs="BRH Malayalam Extra"/>
-          <w:sz w:val="32"/>
-          <w:szCs w:val="40"/>
-        </w:rPr>
-        <w:t>–</w:t>
-      </w:r>
-      <w:r>
-        <w:rPr>
-          <w:rFonts w:ascii="BRH Malayalam Extra" w:hAnsi="BRH Malayalam Extra" w:cs="BRH Malayalam Extra"/>
-          <w:sz w:val="40"/>
-          <w:szCs w:val="40"/>
-        </w:rPr>
-        <w:t>¥Zõ ty—k</w:t>
-      </w:r>
-      <w:r>
-        <w:rPr>
-          <w:rFonts w:ascii="BRH Malayalam Extra" w:hAnsi="BRH Malayalam Extra" w:cs="BRH Malayalam Extra"/>
-          <w:sz w:val="32"/>
-          <w:szCs w:val="40"/>
-        </w:rPr>
-        <w:t>–</w:t>
-      </w:r>
-      <w:r>
-        <w:rPr>
-          <w:rFonts w:ascii="BRH Malayalam Extra" w:hAnsi="BRH Malayalam Extra" w:cs="BRH Malayalam Extra"/>
-          <w:sz w:val="40"/>
-          <w:szCs w:val="40"/>
-        </w:rPr>
-        <w:t>¿j</w:t>
-      </w:r>
-      <w:r>
-        <w:rPr>
-          <w:rFonts w:ascii="BRH Malayalam Extra" w:hAnsi="BRH Malayalam Extra" w:cs="BRH Malayalam Extra"/>
-          <w:sz w:val="32"/>
-          <w:szCs w:val="40"/>
-        </w:rPr>
-        <w:t>–</w:t>
-      </w:r>
-      <w:r>
-        <w:rPr>
-          <w:rFonts w:ascii="BRH Malayalam Extra" w:hAnsi="BRH Malayalam Extra" w:cs="BRH Malayalam Extra"/>
-          <w:sz w:val="40"/>
-          <w:szCs w:val="40"/>
-        </w:rPr>
-        <w:t xml:space="preserve">J e¡k¡—rJ || </w:t>
-      </w:r>
-      <w:r>
-        <w:rPr>
-          <w:rFonts w:ascii="BRH Malayalam Extra" w:hAnsi="BRH Malayalam Extra" w:cs="BRH Malayalam Extra"/>
-          <w:b/>
-          <w:sz w:val="40"/>
-          <w:szCs w:val="40"/>
-        </w:rPr>
         <w:t>(QxjxsI¹x</w:t>
       </w:r>
       <w:r>
@@ -16706,35 +16762,22 @@
     </w:p>
     <w:p>
       <w:pPr>
-        <w:autoSpaceDE w:val="0"/>
-        <w:autoSpaceDN w:val="0"/>
-        <w:adjustRightInd w:val="0"/>
-        <w:spacing w:after="0" w:line="240" w:lineRule="auto"/>
-        <w:ind w:right="-136"/>
         <w:rPr>
           <w:rFonts w:ascii="Arial" w:hAnsi="Arial" w:cs="Arial"/>
-          <w:b/>
-          <w:sz w:val="28"/>
+          <w:sz w:val="32"/>
           <w:szCs w:val="32"/>
           <w:lang w:val="en-US"/>
         </w:rPr>
       </w:pPr>
-    </w:p>
-    <w:p>
-      <w:pPr>
-        <w:autoSpaceDE w:val="0"/>
-        <w:autoSpaceDN w:val="0"/>
-        <w:adjustRightInd w:val="0"/>
-        <w:spacing w:after="0" w:line="240" w:lineRule="auto"/>
-        <w:ind w:right="-136"/>
+      <w:r>
         <w:rPr>
           <w:rFonts w:ascii="Arial" w:hAnsi="Arial" w:cs="Arial"/>
-          <w:b/>
-          <w:sz w:val="28"/>
+          <w:sz w:val="32"/>
           <w:szCs w:val="32"/>
           <w:lang w:val="en-US"/>
         </w:rPr>
-      </w:pPr>
+        <w:br w:type="page"/>
+      </w:r>
     </w:p>
     <w:p>
       <w:pPr>
@@ -16745,27 +16788,13 @@
         <w:ind w:right="-136"/>
         <w:rPr>
           <w:rFonts w:ascii="Arial" w:hAnsi="Arial" w:cs="Arial"/>
-          <w:b/>
-          <w:sz w:val="28"/>
+          <w:sz w:val="32"/>
           <w:szCs w:val="32"/>
           <w:lang w:val="en-US"/>
         </w:rPr>
       </w:pPr>
-    </w:p>
-    <w:p>
-      <w:pPr>
-        <w:autoSpaceDE w:val="0"/>
-        <w:autoSpaceDN w:val="0"/>
-        <w:adjustRightInd w:val="0"/>
-        <w:spacing w:after="0" w:line="240" w:lineRule="auto"/>
-        <w:ind w:right="-136"/>
-        <w:rPr>
-          <w:rFonts w:ascii="Arial" w:hAnsi="Arial" w:cs="Arial"/>
-          <w:sz w:val="32"/>
-          <w:szCs w:val="32"/>
-          <w:lang w:val="en-US"/>
-        </w:rPr>
-      </w:pPr>
+      <w:bookmarkStart w:id="6" w:name="_GoBack"/>
+      <w:bookmarkEnd w:id="6"/>
     </w:p>
     <w:p>
       <w:pPr>
@@ -16780,7 +16809,6 @@
         <w:rPr>
           <w:b/>
         </w:rPr>
-        <w:lastRenderedPageBreak/>
         <w:t>Section 4 - Prarthana, Kshama prarthana</w:t>
       </w:r>
       <w:bookmarkEnd w:id="7"/>
@@ -17459,7 +17487,6 @@
           <w:sz w:val="32"/>
           <w:szCs w:val="40"/>
         </w:rPr>
-        <w:lastRenderedPageBreak/>
         <w:t>9</w:t>
       </w:r>
       <w:r>
@@ -17876,7 +17903,7 @@
 </file>
 
 <file path=word/endnotes.xml><?xml version="1.0" encoding="utf-8"?>
-<w:endnotes xmlns:wpc="http://schemas.microsoft.com/office/word/2010/wordprocessingCanvas" xmlns:cx="http://schemas.microsoft.com/office/drawing/2014/chartex" xmlns:cx1="http://schemas.microsoft.com/office/drawing/2015/9/8/chartex" xmlns:mc="http://schemas.openxmlformats.org/markup-compatibility/2006" xmlns:o="urn:schemas-microsoft-com:office:office" xmlns:r="http://schemas.openxmlformats.org/officeDocument/2006/relationships" xmlns:m="http://schemas.openxmlformats.org/officeDocument/2006/math" xmlns:v="urn:schemas-microsoft-com:vml" xmlns:wp14="http://schemas.microsoft.com/office/word/2010/wordprocessingDrawing" xmlns:wp="http://schemas.openxmlformats.org/drawingml/2006/wordprocessingDrawing" xmlns:w10="urn:schemas-microsoft-com:office:word" xmlns:w="http://schemas.openxmlformats.org/wordprocessingml/2006/main" xmlns:w14="http://schemas.microsoft.com/office/word/2010/wordml" xmlns:w15="http://schemas.microsoft.com/office/word/2012/wordml" xmlns:w16se="http://schemas.microsoft.com/office/word/2015/wordml/symex" xmlns:wpg="http://schemas.microsoft.com/office/word/2010/wordprocessingGroup" xmlns:wpi="http://schemas.microsoft.com/office/word/2010/wordprocessingInk" xmlns:wne="http://schemas.microsoft.com/office/word/2006/wordml" xmlns:wps="http://schemas.microsoft.com/office/word/2010/wordprocessingShape" mc:Ignorable="w14 w15 w16se wp14">
+<w:endnotes xmlns:wpc="http://schemas.microsoft.com/office/word/2010/wordprocessingCanvas" xmlns:mc="http://schemas.openxmlformats.org/markup-compatibility/2006" xmlns:o="urn:schemas-microsoft-com:office:office" xmlns:r="http://schemas.openxmlformats.org/officeDocument/2006/relationships" xmlns:m="http://schemas.openxmlformats.org/officeDocument/2006/math" xmlns:v="urn:schemas-microsoft-com:vml" xmlns:wp14="http://schemas.microsoft.com/office/word/2010/wordprocessingDrawing" xmlns:wp="http://schemas.openxmlformats.org/drawingml/2006/wordprocessingDrawing" xmlns:w10="urn:schemas-microsoft-com:office:word" xmlns:w="http://schemas.openxmlformats.org/wordprocessingml/2006/main" xmlns:w14="http://schemas.microsoft.com/office/word/2010/wordml" xmlns:w15="http://schemas.microsoft.com/office/word/2012/wordml" xmlns:wpg="http://schemas.microsoft.com/office/word/2010/wordprocessingGroup" xmlns:wpi="http://schemas.microsoft.com/office/word/2010/wordprocessingInk" xmlns:wne="http://schemas.microsoft.com/office/word/2006/wordml" xmlns:wps="http://schemas.microsoft.com/office/word/2010/wordprocessingShape" mc:Ignorable="w14 w15 wp14">
   <w:endnote w:type="separator" w:id="-1">
     <w:p>
       <w:pPr>
@@ -17901,7 +17928,7 @@
 </file>
 
 <file path=word/footer1.xml><?xml version="1.0" encoding="utf-8"?>
-<w:ftr xmlns:wpc="http://schemas.microsoft.com/office/word/2010/wordprocessingCanvas" xmlns:cx="http://schemas.microsoft.com/office/drawing/2014/chartex" xmlns:cx1="http://schemas.microsoft.com/office/drawing/2015/9/8/chartex" xmlns:mc="http://schemas.openxmlformats.org/markup-compatibility/2006" xmlns:o="urn:schemas-microsoft-com:office:office" xmlns:r="http://schemas.openxmlformats.org/officeDocument/2006/relationships" xmlns:m="http://schemas.openxmlformats.org/officeDocument/2006/math" xmlns:v="urn:schemas-microsoft-com:vml" xmlns:wp14="http://schemas.microsoft.com/office/word/2010/wordprocessingDrawing" xmlns:wp="http://schemas.openxmlformats.org/drawingml/2006/wordprocessingDrawing" xmlns:w10="urn:schemas-microsoft-com:office:word" xmlns:w="http://schemas.openxmlformats.org/wordprocessingml/2006/main" xmlns:w14="http://schemas.microsoft.com/office/word/2010/wordml" xmlns:w15="http://schemas.microsoft.com/office/word/2012/wordml" xmlns:w16se="http://schemas.microsoft.com/office/word/2015/wordml/symex" xmlns:wpg="http://schemas.microsoft.com/office/word/2010/wordprocessingGroup" xmlns:wpi="http://schemas.microsoft.com/office/word/2010/wordprocessingInk" xmlns:wne="http://schemas.microsoft.com/office/word/2006/wordml" xmlns:wps="http://schemas.microsoft.com/office/word/2010/wordprocessingShape" mc:Ignorable="w14 w15 w16se wp14">
+<w:ftr xmlns:wpc="http://schemas.microsoft.com/office/word/2010/wordprocessingCanvas" xmlns:mc="http://schemas.openxmlformats.org/markup-compatibility/2006" xmlns:o="urn:schemas-microsoft-com:office:office" xmlns:r="http://schemas.openxmlformats.org/officeDocument/2006/relationships" xmlns:m="http://schemas.openxmlformats.org/officeDocument/2006/math" xmlns:v="urn:schemas-microsoft-com:vml" xmlns:wp14="http://schemas.microsoft.com/office/word/2010/wordprocessingDrawing" xmlns:wp="http://schemas.openxmlformats.org/drawingml/2006/wordprocessingDrawing" xmlns:w10="urn:schemas-microsoft-com:office:word" xmlns:w="http://schemas.openxmlformats.org/wordprocessingml/2006/main" xmlns:w14="http://schemas.microsoft.com/office/word/2010/wordml" xmlns:w15="http://schemas.microsoft.com/office/word/2012/wordml" xmlns:wpg="http://schemas.microsoft.com/office/word/2010/wordprocessingGroup" xmlns:wpi="http://schemas.microsoft.com/office/word/2010/wordprocessingInk" xmlns:wne="http://schemas.microsoft.com/office/word/2006/wordml" xmlns:wps="http://schemas.microsoft.com/office/word/2010/wordprocessingShape" mc:Ignorable="w14 w15 wp14">
   <w:p>
     <w:pPr>
       <w:pStyle w:val="Footer"/>
@@ -18072,7 +18099,7 @@
 </file>
 
 <file path=word/footer2.xml><?xml version="1.0" encoding="utf-8"?>
-<w:ftr xmlns:wpc="http://schemas.microsoft.com/office/word/2010/wordprocessingCanvas" xmlns:cx="http://schemas.microsoft.com/office/drawing/2014/chartex" xmlns:cx1="http://schemas.microsoft.com/office/drawing/2015/9/8/chartex" xmlns:mc="http://schemas.openxmlformats.org/markup-compatibility/2006" xmlns:o="urn:schemas-microsoft-com:office:office" xmlns:r="http://schemas.openxmlformats.org/officeDocument/2006/relationships" xmlns:m="http://schemas.openxmlformats.org/officeDocument/2006/math" xmlns:v="urn:schemas-microsoft-com:vml" xmlns:wp14="http://schemas.microsoft.com/office/word/2010/wordprocessingDrawing" xmlns:wp="http://schemas.openxmlformats.org/drawingml/2006/wordprocessingDrawing" xmlns:w10="urn:schemas-microsoft-com:office:word" xmlns:w="http://schemas.openxmlformats.org/wordprocessingml/2006/main" xmlns:w14="http://schemas.microsoft.com/office/word/2010/wordml" xmlns:w15="http://schemas.microsoft.com/office/word/2012/wordml" xmlns:w16se="http://schemas.microsoft.com/office/word/2015/wordml/symex" xmlns:wpg="http://schemas.microsoft.com/office/word/2010/wordprocessingGroup" xmlns:wpi="http://schemas.microsoft.com/office/word/2010/wordprocessingInk" xmlns:wne="http://schemas.microsoft.com/office/word/2006/wordml" xmlns:wps="http://schemas.microsoft.com/office/word/2010/wordprocessingShape" mc:Ignorable="w14 w15 w16se wp14">
+<w:ftr xmlns:wpc="http://schemas.microsoft.com/office/word/2010/wordprocessingCanvas" xmlns:mc="http://schemas.openxmlformats.org/markup-compatibility/2006" xmlns:o="urn:schemas-microsoft-com:office:office" xmlns:r="http://schemas.openxmlformats.org/officeDocument/2006/relationships" xmlns:m="http://schemas.openxmlformats.org/officeDocument/2006/math" xmlns:v="urn:schemas-microsoft-com:vml" xmlns:wp14="http://schemas.microsoft.com/office/word/2010/wordprocessingDrawing" xmlns:wp="http://schemas.openxmlformats.org/drawingml/2006/wordprocessingDrawing" xmlns:w10="urn:schemas-microsoft-com:office:word" xmlns:w="http://schemas.openxmlformats.org/wordprocessingml/2006/main" xmlns:w14="http://schemas.microsoft.com/office/word/2010/wordml" xmlns:w15="http://schemas.microsoft.com/office/word/2012/wordml" xmlns:wpg="http://schemas.microsoft.com/office/word/2010/wordprocessingGroup" xmlns:wpi="http://schemas.microsoft.com/office/word/2010/wordprocessingInk" xmlns:wne="http://schemas.microsoft.com/office/word/2006/wordml" xmlns:wps="http://schemas.microsoft.com/office/word/2010/wordprocessingShape" mc:Ignorable="w14 w15 wp14">
   <w:p>
     <w:pPr>
       <w:pStyle w:val="Footer"/>
@@ -18243,7 +18270,7 @@
 </file>
 
 <file path=word/footer3.xml><?xml version="1.0" encoding="utf-8"?>
-<w:ftr xmlns:wpc="http://schemas.microsoft.com/office/word/2010/wordprocessingCanvas" xmlns:cx="http://schemas.microsoft.com/office/drawing/2014/chartex" xmlns:cx1="http://schemas.microsoft.com/office/drawing/2015/9/8/chartex" xmlns:mc="http://schemas.openxmlformats.org/markup-compatibility/2006" xmlns:o="urn:schemas-microsoft-com:office:office" xmlns:r="http://schemas.openxmlformats.org/officeDocument/2006/relationships" xmlns:m="http://schemas.openxmlformats.org/officeDocument/2006/math" xmlns:v="urn:schemas-microsoft-com:vml" xmlns:wp14="http://schemas.microsoft.com/office/word/2010/wordprocessingDrawing" xmlns:wp="http://schemas.openxmlformats.org/drawingml/2006/wordprocessingDrawing" xmlns:w10="urn:schemas-microsoft-com:office:word" xmlns:w="http://schemas.openxmlformats.org/wordprocessingml/2006/main" xmlns:w14="http://schemas.microsoft.com/office/word/2010/wordml" xmlns:w15="http://schemas.microsoft.com/office/word/2012/wordml" xmlns:w16se="http://schemas.microsoft.com/office/word/2015/wordml/symex" xmlns:wpg="http://schemas.microsoft.com/office/word/2010/wordprocessingGroup" xmlns:wpi="http://schemas.microsoft.com/office/word/2010/wordprocessingInk" xmlns:wne="http://schemas.microsoft.com/office/word/2006/wordml" xmlns:wps="http://schemas.microsoft.com/office/word/2010/wordprocessingShape" mc:Ignorable="w14 w15 w16se wp14">
+<w:ftr xmlns:wpc="http://schemas.microsoft.com/office/word/2010/wordprocessingCanvas" xmlns:mc="http://schemas.openxmlformats.org/markup-compatibility/2006" xmlns:o="urn:schemas-microsoft-com:office:office" xmlns:r="http://schemas.openxmlformats.org/officeDocument/2006/relationships" xmlns:m="http://schemas.openxmlformats.org/officeDocument/2006/math" xmlns:v="urn:schemas-microsoft-com:vml" xmlns:wp14="http://schemas.microsoft.com/office/word/2010/wordprocessingDrawing" xmlns:wp="http://schemas.openxmlformats.org/drawingml/2006/wordprocessingDrawing" xmlns:w10="urn:schemas-microsoft-com:office:word" xmlns:w="http://schemas.openxmlformats.org/wordprocessingml/2006/main" xmlns:w14="http://schemas.microsoft.com/office/word/2010/wordml" xmlns:w15="http://schemas.microsoft.com/office/word/2012/wordml" xmlns:wpg="http://schemas.microsoft.com/office/word/2010/wordprocessingGroup" xmlns:wpi="http://schemas.microsoft.com/office/word/2010/wordprocessingInk" xmlns:wne="http://schemas.microsoft.com/office/word/2006/wordml" xmlns:wps="http://schemas.microsoft.com/office/word/2010/wordprocessingShape" mc:Ignorable="w14 w15 wp14">
   <w:p>
     <w:pPr>
       <w:pBdr>
@@ -18347,7 +18374,7 @@
 </file>
 
 <file path=word/footnotes.xml><?xml version="1.0" encoding="utf-8"?>
-<w:footnotes xmlns:wpc="http://schemas.microsoft.com/office/word/2010/wordprocessingCanvas" xmlns:cx="http://schemas.microsoft.com/office/drawing/2014/chartex" xmlns:cx1="http://schemas.microsoft.com/office/drawing/2015/9/8/chartex" xmlns:mc="http://schemas.openxmlformats.org/markup-compatibility/2006" xmlns:o="urn:schemas-microsoft-com:office:office" xmlns:r="http://schemas.openxmlformats.org/officeDocument/2006/relationships" xmlns:m="http://schemas.openxmlformats.org/officeDocument/2006/math" xmlns:v="urn:schemas-microsoft-com:vml" xmlns:wp14="http://schemas.microsoft.com/office/word/2010/wordprocessingDrawing" xmlns:wp="http://schemas.openxmlformats.org/drawingml/2006/wordprocessingDrawing" xmlns:w10="urn:schemas-microsoft-com:office:word" xmlns:w="http://schemas.openxmlformats.org/wordprocessingml/2006/main" xmlns:w14="http://schemas.microsoft.com/office/word/2010/wordml" xmlns:w15="http://schemas.microsoft.com/office/word/2012/wordml" xmlns:w16se="http://schemas.microsoft.com/office/word/2015/wordml/symex" xmlns:wpg="http://schemas.microsoft.com/office/word/2010/wordprocessingGroup" xmlns:wpi="http://schemas.microsoft.com/office/word/2010/wordprocessingInk" xmlns:wne="http://schemas.microsoft.com/office/word/2006/wordml" xmlns:wps="http://schemas.microsoft.com/office/word/2010/wordprocessingShape" mc:Ignorable="w14 w15 w16se wp14">
+<w:footnotes xmlns:wpc="http://schemas.microsoft.com/office/word/2010/wordprocessingCanvas" xmlns:mc="http://schemas.openxmlformats.org/markup-compatibility/2006" xmlns:o="urn:schemas-microsoft-com:office:office" xmlns:r="http://schemas.openxmlformats.org/officeDocument/2006/relationships" xmlns:m="http://schemas.openxmlformats.org/officeDocument/2006/math" xmlns:v="urn:schemas-microsoft-com:vml" xmlns:wp14="http://schemas.microsoft.com/office/word/2010/wordprocessingDrawing" xmlns:wp="http://schemas.openxmlformats.org/drawingml/2006/wordprocessingDrawing" xmlns:w10="urn:schemas-microsoft-com:office:word" xmlns:w="http://schemas.openxmlformats.org/wordprocessingml/2006/main" xmlns:w14="http://schemas.microsoft.com/office/word/2010/wordml" xmlns:w15="http://schemas.microsoft.com/office/word/2012/wordml" xmlns:wpg="http://schemas.microsoft.com/office/word/2010/wordprocessingGroup" xmlns:wpi="http://schemas.microsoft.com/office/word/2010/wordprocessingInk" xmlns:wne="http://schemas.microsoft.com/office/word/2006/wordml" xmlns:wps="http://schemas.microsoft.com/office/word/2010/wordprocessingShape" mc:Ignorable="w14 w15 wp14">
   <w:footnote w:type="separator" w:id="-1">
     <w:p>
       <w:pPr>
@@ -18372,7 +18399,7 @@
 </file>
 
 <file path=word/header1.xml><?xml version="1.0" encoding="utf-8"?>
-<w:hdr xmlns:wpc="http://schemas.microsoft.com/office/word/2010/wordprocessingCanvas" xmlns:cx="http://schemas.microsoft.com/office/drawing/2014/chartex" xmlns:cx1="http://schemas.microsoft.com/office/drawing/2015/9/8/chartex" xmlns:mc="http://schemas.openxmlformats.org/markup-compatibility/2006" xmlns:o="urn:schemas-microsoft-com:office:office" xmlns:r="http://schemas.openxmlformats.org/officeDocument/2006/relationships" xmlns:m="http://schemas.openxmlformats.org/officeDocument/2006/math" xmlns:v="urn:schemas-microsoft-com:vml" xmlns:wp14="http://schemas.microsoft.com/office/word/2010/wordprocessingDrawing" xmlns:wp="http://schemas.openxmlformats.org/drawingml/2006/wordprocessingDrawing" xmlns:w10="urn:schemas-microsoft-com:office:word" xmlns:w="http://schemas.openxmlformats.org/wordprocessingml/2006/main" xmlns:w14="http://schemas.microsoft.com/office/word/2010/wordml" xmlns:w15="http://schemas.microsoft.com/office/word/2012/wordml" xmlns:w16se="http://schemas.microsoft.com/office/word/2015/wordml/symex" xmlns:wpg="http://schemas.microsoft.com/office/word/2010/wordprocessingGroup" xmlns:wpi="http://schemas.microsoft.com/office/word/2010/wordprocessingInk" xmlns:wne="http://schemas.microsoft.com/office/word/2006/wordml" xmlns:wps="http://schemas.microsoft.com/office/word/2010/wordprocessingShape" mc:Ignorable="w14 w15 w16se wp14">
+<w:hdr xmlns:wpc="http://schemas.microsoft.com/office/word/2010/wordprocessingCanvas" xmlns:mc="http://schemas.openxmlformats.org/markup-compatibility/2006" xmlns:o="urn:schemas-microsoft-com:office:office" xmlns:r="http://schemas.openxmlformats.org/officeDocument/2006/relationships" xmlns:m="http://schemas.openxmlformats.org/officeDocument/2006/math" xmlns:v="urn:schemas-microsoft-com:vml" xmlns:wp14="http://schemas.microsoft.com/office/word/2010/wordprocessingDrawing" xmlns:wp="http://schemas.openxmlformats.org/drawingml/2006/wordprocessingDrawing" xmlns:w10="urn:schemas-microsoft-com:office:word" xmlns:w="http://schemas.openxmlformats.org/wordprocessingml/2006/main" xmlns:w14="http://schemas.microsoft.com/office/word/2010/wordml" xmlns:w15="http://schemas.microsoft.com/office/word/2012/wordml" xmlns:wpg="http://schemas.microsoft.com/office/word/2010/wordprocessingGroup" xmlns:wpi="http://schemas.microsoft.com/office/word/2010/wordprocessingInk" xmlns:wne="http://schemas.microsoft.com/office/word/2006/wordml" xmlns:wps="http://schemas.microsoft.com/office/word/2010/wordprocessingShape" mc:Ignorable="w14 w15 wp14">
   <w:p>
     <w:pPr>
       <w:autoSpaceDE w:val="0"/>
@@ -18408,7 +18435,7 @@
 </file>
 
 <file path=word/header2.xml><?xml version="1.0" encoding="utf-8"?>
-<w:hdr xmlns:wpc="http://schemas.microsoft.com/office/word/2010/wordprocessingCanvas" xmlns:cx="http://schemas.microsoft.com/office/drawing/2014/chartex" xmlns:cx1="http://schemas.microsoft.com/office/drawing/2015/9/8/chartex" xmlns:mc="http://schemas.openxmlformats.org/markup-compatibility/2006" xmlns:o="urn:schemas-microsoft-com:office:office" xmlns:r="http://schemas.openxmlformats.org/officeDocument/2006/relationships" xmlns:m="http://schemas.openxmlformats.org/officeDocument/2006/math" xmlns:v="urn:schemas-microsoft-com:vml" xmlns:wp14="http://schemas.microsoft.com/office/word/2010/wordprocessingDrawing" xmlns:wp="http://schemas.openxmlformats.org/drawingml/2006/wordprocessingDrawing" xmlns:w10="urn:schemas-microsoft-com:office:word" xmlns:w="http://schemas.openxmlformats.org/wordprocessingml/2006/main" xmlns:w14="http://schemas.microsoft.com/office/word/2010/wordml" xmlns:w15="http://schemas.microsoft.com/office/word/2012/wordml" xmlns:w16se="http://schemas.microsoft.com/office/word/2015/wordml/symex" xmlns:wpg="http://schemas.microsoft.com/office/word/2010/wordprocessingGroup" xmlns:wpi="http://schemas.microsoft.com/office/word/2010/wordprocessingInk" xmlns:wne="http://schemas.microsoft.com/office/word/2006/wordml" xmlns:wps="http://schemas.microsoft.com/office/word/2010/wordprocessingShape" mc:Ignorable="w14 w15 w16se wp14">
+<w:hdr xmlns:wpc="http://schemas.microsoft.com/office/word/2010/wordprocessingCanvas" xmlns:mc="http://schemas.openxmlformats.org/markup-compatibility/2006" xmlns:o="urn:schemas-microsoft-com:office:office" xmlns:r="http://schemas.openxmlformats.org/officeDocument/2006/relationships" xmlns:m="http://schemas.openxmlformats.org/officeDocument/2006/math" xmlns:v="urn:schemas-microsoft-com:vml" xmlns:wp14="http://schemas.microsoft.com/office/word/2010/wordprocessingDrawing" xmlns:wp="http://schemas.openxmlformats.org/drawingml/2006/wordprocessingDrawing" xmlns:w10="urn:schemas-microsoft-com:office:word" xmlns:w="http://schemas.openxmlformats.org/wordprocessingml/2006/main" xmlns:w14="http://schemas.microsoft.com/office/word/2010/wordml" xmlns:w15="http://schemas.microsoft.com/office/word/2012/wordml" xmlns:wpg="http://schemas.microsoft.com/office/word/2010/wordprocessingGroup" xmlns:wpi="http://schemas.microsoft.com/office/word/2010/wordprocessingInk" xmlns:wne="http://schemas.microsoft.com/office/word/2006/wordml" xmlns:wps="http://schemas.microsoft.com/office/word/2010/wordprocessingShape" mc:Ignorable="w14 w15 wp14">
   <w:p>
     <w:pPr>
       <w:pBdr>
@@ -18446,7 +18473,7 @@
 </file>
 
 <file path=word/header3.xml><?xml version="1.0" encoding="utf-8"?>
-<w:hdr xmlns:wpc="http://schemas.microsoft.com/office/word/2010/wordprocessingCanvas" xmlns:cx="http://schemas.microsoft.com/office/drawing/2014/chartex" xmlns:cx1="http://schemas.microsoft.com/office/drawing/2015/9/8/chartex" xmlns:mc="http://schemas.openxmlformats.org/markup-compatibility/2006" xmlns:o="urn:schemas-microsoft-com:office:office" xmlns:r="http://schemas.openxmlformats.org/officeDocument/2006/relationships" xmlns:m="http://schemas.openxmlformats.org/officeDocument/2006/math" xmlns:v="urn:schemas-microsoft-com:vml" xmlns:wp14="http://schemas.microsoft.com/office/word/2010/wordprocessingDrawing" xmlns:wp="http://schemas.openxmlformats.org/drawingml/2006/wordprocessingDrawing" xmlns:w10="urn:schemas-microsoft-com:office:word" xmlns:w="http://schemas.openxmlformats.org/wordprocessingml/2006/main" xmlns:w14="http://schemas.microsoft.com/office/word/2010/wordml" xmlns:w15="http://schemas.microsoft.com/office/word/2012/wordml" xmlns:w16se="http://schemas.microsoft.com/office/word/2015/wordml/symex" xmlns:wpg="http://schemas.microsoft.com/office/word/2010/wordprocessingGroup" xmlns:wpi="http://schemas.microsoft.com/office/word/2010/wordprocessingInk" xmlns:wne="http://schemas.microsoft.com/office/word/2006/wordml" xmlns:wps="http://schemas.microsoft.com/office/word/2010/wordprocessingShape" mc:Ignorable="w14 w15 w16se wp14">
+<w:hdr xmlns:wpc="http://schemas.microsoft.com/office/word/2010/wordprocessingCanvas" xmlns:mc="http://schemas.openxmlformats.org/markup-compatibility/2006" xmlns:o="urn:schemas-microsoft-com:office:office" xmlns:r="http://schemas.openxmlformats.org/officeDocument/2006/relationships" xmlns:m="http://schemas.openxmlformats.org/officeDocument/2006/math" xmlns:v="urn:schemas-microsoft-com:vml" xmlns:wp14="http://schemas.microsoft.com/office/word/2010/wordprocessingDrawing" xmlns:wp="http://schemas.openxmlformats.org/drawingml/2006/wordprocessingDrawing" xmlns:w10="urn:schemas-microsoft-com:office:word" xmlns:w="http://schemas.openxmlformats.org/wordprocessingml/2006/main" xmlns:w14="http://schemas.microsoft.com/office/word/2010/wordml" xmlns:w15="http://schemas.microsoft.com/office/word/2012/wordml" xmlns:wpg="http://schemas.microsoft.com/office/word/2010/wordprocessingGroup" xmlns:wpi="http://schemas.microsoft.com/office/word/2010/wordprocessingInk" xmlns:wne="http://schemas.microsoft.com/office/word/2006/wordml" xmlns:wps="http://schemas.microsoft.com/office/word/2010/wordprocessingShape" mc:Ignorable="w14 w15 wp14">
   <w:p>
     <w:pPr>
       <w:pStyle w:val="Header"/>
@@ -18467,7 +18494,7 @@
 </file>
 
 <file path=word/header4.xml><?xml version="1.0" encoding="utf-8"?>
-<w:hdr xmlns:wpc="http://schemas.microsoft.com/office/word/2010/wordprocessingCanvas" xmlns:cx="http://schemas.microsoft.com/office/drawing/2014/chartex" xmlns:cx1="http://schemas.microsoft.com/office/drawing/2015/9/8/chartex" xmlns:mc="http://schemas.openxmlformats.org/markup-compatibility/2006" xmlns:o="urn:schemas-microsoft-com:office:office" xmlns:r="http://schemas.openxmlformats.org/officeDocument/2006/relationships" xmlns:m="http://schemas.openxmlformats.org/officeDocument/2006/math" xmlns:v="urn:schemas-microsoft-com:vml" xmlns:wp14="http://schemas.microsoft.com/office/word/2010/wordprocessingDrawing" xmlns:wp="http://schemas.openxmlformats.org/drawingml/2006/wordprocessingDrawing" xmlns:w10="urn:schemas-microsoft-com:office:word" xmlns:w="http://schemas.openxmlformats.org/wordprocessingml/2006/main" xmlns:w14="http://schemas.microsoft.com/office/word/2010/wordml" xmlns:w15="http://schemas.microsoft.com/office/word/2012/wordml" xmlns:w16se="http://schemas.microsoft.com/office/word/2015/wordml/symex" xmlns:wpg="http://schemas.microsoft.com/office/word/2010/wordprocessingGroup" xmlns:wpi="http://schemas.microsoft.com/office/word/2010/wordprocessingInk" xmlns:wne="http://schemas.microsoft.com/office/word/2006/wordml" xmlns:wps="http://schemas.microsoft.com/office/word/2010/wordprocessingShape" mc:Ignorable="w14 w15 w16se wp14">
+<w:hdr xmlns:wpc="http://schemas.microsoft.com/office/word/2010/wordprocessingCanvas" xmlns:mc="http://schemas.openxmlformats.org/markup-compatibility/2006" xmlns:o="urn:schemas-microsoft-com:office:office" xmlns:r="http://schemas.openxmlformats.org/officeDocument/2006/relationships" xmlns:m="http://schemas.openxmlformats.org/officeDocument/2006/math" xmlns:v="urn:schemas-microsoft-com:vml" xmlns:wp14="http://schemas.microsoft.com/office/word/2010/wordprocessingDrawing" xmlns:wp="http://schemas.openxmlformats.org/drawingml/2006/wordprocessingDrawing" xmlns:w10="urn:schemas-microsoft-com:office:word" xmlns:w="http://schemas.openxmlformats.org/wordprocessingml/2006/main" xmlns:w14="http://schemas.microsoft.com/office/word/2010/wordml" xmlns:w15="http://schemas.microsoft.com/office/word/2012/wordml" xmlns:wpg="http://schemas.microsoft.com/office/word/2010/wordprocessingGroup" xmlns:wpi="http://schemas.microsoft.com/office/word/2010/wordprocessingInk" xmlns:wne="http://schemas.microsoft.com/office/word/2006/wordml" xmlns:wps="http://schemas.microsoft.com/office/word/2010/wordprocessingShape" mc:Ignorable="w14 w15 wp14">
   <w:p>
     <w:pPr>
       <w:pStyle w:val="Header"/>
@@ -18488,7 +18515,7 @@
 </file>
 
 <file path=word/header5.xml><?xml version="1.0" encoding="utf-8"?>
-<w:hdr xmlns:wpc="http://schemas.microsoft.com/office/word/2010/wordprocessingCanvas" xmlns:cx="http://schemas.microsoft.com/office/drawing/2014/chartex" xmlns:cx1="http://schemas.microsoft.com/office/drawing/2015/9/8/chartex" xmlns:mc="http://schemas.openxmlformats.org/markup-compatibility/2006" xmlns:o="urn:schemas-microsoft-com:office:office" xmlns:r="http://schemas.openxmlformats.org/officeDocument/2006/relationships" xmlns:m="http://schemas.openxmlformats.org/officeDocument/2006/math" xmlns:v="urn:schemas-microsoft-com:vml" xmlns:wp14="http://schemas.microsoft.com/office/word/2010/wordprocessingDrawing" xmlns:wp="http://schemas.openxmlformats.org/drawingml/2006/wordprocessingDrawing" xmlns:w10="urn:schemas-microsoft-com:office:word" xmlns:w="http://schemas.openxmlformats.org/wordprocessingml/2006/main" xmlns:w14="http://schemas.microsoft.com/office/word/2010/wordml" xmlns:w15="http://schemas.microsoft.com/office/word/2012/wordml" xmlns:w16se="http://schemas.microsoft.com/office/word/2015/wordml/symex" xmlns:wpg="http://schemas.microsoft.com/office/word/2010/wordprocessingGroup" xmlns:wpi="http://schemas.microsoft.com/office/word/2010/wordprocessingInk" xmlns:wne="http://schemas.microsoft.com/office/word/2006/wordml" xmlns:wps="http://schemas.microsoft.com/office/word/2010/wordprocessingShape" mc:Ignorable="w14 w15 w16se wp14">
+<w:hdr xmlns:wpc="http://schemas.microsoft.com/office/word/2010/wordprocessingCanvas" xmlns:mc="http://schemas.openxmlformats.org/markup-compatibility/2006" xmlns:o="urn:schemas-microsoft-com:office:office" xmlns:r="http://schemas.openxmlformats.org/officeDocument/2006/relationships" xmlns:m="http://schemas.openxmlformats.org/officeDocument/2006/math" xmlns:v="urn:schemas-microsoft-com:vml" xmlns:wp14="http://schemas.microsoft.com/office/word/2010/wordprocessingDrawing" xmlns:wp="http://schemas.openxmlformats.org/drawingml/2006/wordprocessingDrawing" xmlns:w10="urn:schemas-microsoft-com:office:word" xmlns:w="http://schemas.openxmlformats.org/wordprocessingml/2006/main" xmlns:w14="http://schemas.microsoft.com/office/word/2010/wordml" xmlns:w15="http://schemas.microsoft.com/office/word/2012/wordml" xmlns:wpg="http://schemas.microsoft.com/office/word/2010/wordprocessingGroup" xmlns:wpi="http://schemas.microsoft.com/office/word/2010/wordprocessingInk" xmlns:wne="http://schemas.microsoft.com/office/word/2006/wordml" xmlns:wps="http://schemas.microsoft.com/office/word/2010/wordprocessingShape" mc:Ignorable="w14 w15 wp14">
   <w:p>
     <w:pPr>
       <w:pStyle w:val="Header"/>
@@ -18509,7 +18536,7 @@
 </file>
 
 <file path=word/header6.xml><?xml version="1.0" encoding="utf-8"?>
-<w:hdr xmlns:wpc="http://schemas.microsoft.com/office/word/2010/wordprocessingCanvas" xmlns:cx="http://schemas.microsoft.com/office/drawing/2014/chartex" xmlns:cx1="http://schemas.microsoft.com/office/drawing/2015/9/8/chartex" xmlns:mc="http://schemas.openxmlformats.org/markup-compatibility/2006" xmlns:o="urn:schemas-microsoft-com:office:office" xmlns:r="http://schemas.openxmlformats.org/officeDocument/2006/relationships" xmlns:m="http://schemas.openxmlformats.org/officeDocument/2006/math" xmlns:v="urn:schemas-microsoft-com:vml" xmlns:wp14="http://schemas.microsoft.com/office/word/2010/wordprocessingDrawing" xmlns:wp="http://schemas.openxmlformats.org/drawingml/2006/wordprocessingDrawing" xmlns:w10="urn:schemas-microsoft-com:office:word" xmlns:w="http://schemas.openxmlformats.org/wordprocessingml/2006/main" xmlns:w14="http://schemas.microsoft.com/office/word/2010/wordml" xmlns:w15="http://schemas.microsoft.com/office/word/2012/wordml" xmlns:w16se="http://schemas.microsoft.com/office/word/2015/wordml/symex" xmlns:wpg="http://schemas.microsoft.com/office/word/2010/wordprocessingGroup" xmlns:wpi="http://schemas.microsoft.com/office/word/2010/wordprocessingInk" xmlns:wne="http://schemas.microsoft.com/office/word/2006/wordml" xmlns:wps="http://schemas.microsoft.com/office/word/2010/wordprocessingShape" mc:Ignorable="w14 w15 w16se wp14">
+<w:hdr xmlns:wpc="http://schemas.microsoft.com/office/word/2010/wordprocessingCanvas" xmlns:mc="http://schemas.openxmlformats.org/markup-compatibility/2006" xmlns:o="urn:schemas-microsoft-com:office:office" xmlns:r="http://schemas.openxmlformats.org/officeDocument/2006/relationships" xmlns:m="http://schemas.openxmlformats.org/officeDocument/2006/math" xmlns:v="urn:schemas-microsoft-com:vml" xmlns:wp14="http://schemas.microsoft.com/office/word/2010/wordprocessingDrawing" xmlns:wp="http://schemas.openxmlformats.org/drawingml/2006/wordprocessingDrawing" xmlns:w10="urn:schemas-microsoft-com:office:word" xmlns:w="http://schemas.openxmlformats.org/wordprocessingml/2006/main" xmlns:w14="http://schemas.microsoft.com/office/word/2010/wordml" xmlns:w15="http://schemas.microsoft.com/office/word/2012/wordml" xmlns:wpg="http://schemas.microsoft.com/office/word/2010/wordprocessingGroup" xmlns:wpi="http://schemas.microsoft.com/office/word/2010/wordprocessingInk" xmlns:wne="http://schemas.microsoft.com/office/word/2006/wordml" xmlns:wps="http://schemas.microsoft.com/office/word/2010/wordprocessingShape" mc:Ignorable="w14 w15 wp14">
   <w:p>
     <w:pPr>
       <w:pStyle w:val="Header"/>
@@ -18530,7 +18557,7 @@
 </file>
 
 <file path=word/header7.xml><?xml version="1.0" encoding="utf-8"?>
-<w:hdr xmlns:wpc="http://schemas.microsoft.com/office/word/2010/wordprocessingCanvas" xmlns:cx="http://schemas.microsoft.com/office/drawing/2014/chartex" xmlns:cx1="http://schemas.microsoft.com/office/drawing/2015/9/8/chartex" xmlns:mc="http://schemas.openxmlformats.org/markup-compatibility/2006" xmlns:o="urn:schemas-microsoft-com:office:office" xmlns:r="http://schemas.openxmlformats.org/officeDocument/2006/relationships" xmlns:m="http://schemas.openxmlformats.org/officeDocument/2006/math" xmlns:v="urn:schemas-microsoft-com:vml" xmlns:wp14="http://schemas.microsoft.com/office/word/2010/wordprocessingDrawing" xmlns:wp="http://schemas.openxmlformats.org/drawingml/2006/wordprocessingDrawing" xmlns:w10="urn:schemas-microsoft-com:office:word" xmlns:w="http://schemas.openxmlformats.org/wordprocessingml/2006/main" xmlns:w14="http://schemas.microsoft.com/office/word/2010/wordml" xmlns:w15="http://schemas.microsoft.com/office/word/2012/wordml" xmlns:w16se="http://schemas.microsoft.com/office/word/2015/wordml/symex" xmlns:wpg="http://schemas.microsoft.com/office/word/2010/wordprocessingGroup" xmlns:wpi="http://schemas.microsoft.com/office/word/2010/wordprocessingInk" xmlns:wne="http://schemas.microsoft.com/office/word/2006/wordml" xmlns:wps="http://schemas.microsoft.com/office/word/2010/wordprocessingShape" mc:Ignorable="w14 w15 w16se wp14">
+<w:hdr xmlns:wpc="http://schemas.microsoft.com/office/word/2010/wordprocessingCanvas" xmlns:mc="http://schemas.openxmlformats.org/markup-compatibility/2006" xmlns:o="urn:schemas-microsoft-com:office:office" xmlns:r="http://schemas.openxmlformats.org/officeDocument/2006/relationships" xmlns:m="http://schemas.openxmlformats.org/officeDocument/2006/math" xmlns:v="urn:schemas-microsoft-com:vml" xmlns:wp14="http://schemas.microsoft.com/office/word/2010/wordprocessingDrawing" xmlns:wp="http://schemas.openxmlformats.org/drawingml/2006/wordprocessingDrawing" xmlns:w10="urn:schemas-microsoft-com:office:word" xmlns:w="http://schemas.openxmlformats.org/wordprocessingml/2006/main" xmlns:w14="http://schemas.microsoft.com/office/word/2010/wordml" xmlns:w15="http://schemas.microsoft.com/office/word/2012/wordml" xmlns:wpg="http://schemas.microsoft.com/office/word/2010/wordprocessingGroup" xmlns:wpi="http://schemas.microsoft.com/office/word/2010/wordprocessingInk" xmlns:wne="http://schemas.microsoft.com/office/word/2006/wordml" xmlns:wps="http://schemas.microsoft.com/office/word/2010/wordprocessingShape" mc:Ignorable="w14 w15 wp14">
   <w:p>
     <w:pPr>
       <w:pStyle w:val="Header"/>
@@ -18571,7 +18598,7 @@
 </file>
 
 <file path=word/header8.xml><?xml version="1.0" encoding="utf-8"?>
-<w:hdr xmlns:wpc="http://schemas.microsoft.com/office/word/2010/wordprocessingCanvas" xmlns:cx="http://schemas.microsoft.com/office/drawing/2014/chartex" xmlns:cx1="http://schemas.microsoft.com/office/drawing/2015/9/8/chartex" xmlns:mc="http://schemas.openxmlformats.org/markup-compatibility/2006" xmlns:o="urn:schemas-microsoft-com:office:office" xmlns:r="http://schemas.openxmlformats.org/officeDocument/2006/relationships" xmlns:m="http://schemas.openxmlformats.org/officeDocument/2006/math" xmlns:v="urn:schemas-microsoft-com:vml" xmlns:wp14="http://schemas.microsoft.com/office/word/2010/wordprocessingDrawing" xmlns:wp="http://schemas.openxmlformats.org/drawingml/2006/wordprocessingDrawing" xmlns:w10="urn:schemas-microsoft-com:office:word" xmlns:w="http://schemas.openxmlformats.org/wordprocessingml/2006/main" xmlns:w14="http://schemas.microsoft.com/office/word/2010/wordml" xmlns:w15="http://schemas.microsoft.com/office/word/2012/wordml" xmlns:w16se="http://schemas.microsoft.com/office/word/2015/wordml/symex" xmlns:wpg="http://schemas.microsoft.com/office/word/2010/wordprocessingGroup" xmlns:wpi="http://schemas.microsoft.com/office/word/2010/wordprocessingInk" xmlns:wne="http://schemas.microsoft.com/office/word/2006/wordml" xmlns:wps="http://schemas.microsoft.com/office/word/2010/wordprocessingShape" mc:Ignorable="w14 w15 w16se wp14">
+<w:hdr xmlns:wpc="http://schemas.microsoft.com/office/word/2010/wordprocessingCanvas" xmlns:mc="http://schemas.openxmlformats.org/markup-compatibility/2006" xmlns:o="urn:schemas-microsoft-com:office:office" xmlns:r="http://schemas.openxmlformats.org/officeDocument/2006/relationships" xmlns:m="http://schemas.openxmlformats.org/officeDocument/2006/math" xmlns:v="urn:schemas-microsoft-com:vml" xmlns:wp14="http://schemas.microsoft.com/office/word/2010/wordprocessingDrawing" xmlns:wp="http://schemas.openxmlformats.org/drawingml/2006/wordprocessingDrawing" xmlns:w10="urn:schemas-microsoft-com:office:word" xmlns:w="http://schemas.openxmlformats.org/wordprocessingml/2006/main" xmlns:w14="http://schemas.microsoft.com/office/word/2010/wordml" xmlns:w15="http://schemas.microsoft.com/office/word/2012/wordml" xmlns:wpg="http://schemas.microsoft.com/office/word/2010/wordprocessingGroup" xmlns:wpi="http://schemas.microsoft.com/office/word/2010/wordprocessingInk" xmlns:wne="http://schemas.microsoft.com/office/word/2006/wordml" xmlns:wps="http://schemas.microsoft.com/office/word/2010/wordprocessingShape" mc:Ignorable="w14 w15 wp14">
   <w:p>
     <w:pPr>
       <w:pBdr>
@@ -18609,8 +18636,8 @@
 </file>
 
 <file path=word/numbering.xml><?xml version="1.0" encoding="utf-8"?>
-<w:numbering xmlns:wpc="http://schemas.microsoft.com/office/word/2010/wordprocessingCanvas" xmlns:cx="http://schemas.microsoft.com/office/drawing/2014/chartex" xmlns:cx1="http://schemas.microsoft.com/office/drawing/2015/9/8/chartex" xmlns:mc="http://schemas.openxmlformats.org/markup-compatibility/2006" xmlns:o="urn:schemas-microsoft-com:office:office" xmlns:r="http://schemas.openxmlformats.org/officeDocument/2006/relationships" xmlns:m="http://schemas.openxmlformats.org/officeDocument/2006/math" xmlns:v="urn:schemas-microsoft-com:vml" xmlns:wp14="http://schemas.microsoft.com/office/word/2010/wordprocessingDrawing" xmlns:wp="http://schemas.openxmlformats.org/drawingml/2006/wordprocessingDrawing" xmlns:w10="urn:schemas-microsoft-com:office:word" xmlns:w="http://schemas.openxmlformats.org/wordprocessingml/2006/main" xmlns:w14="http://schemas.microsoft.com/office/word/2010/wordml" xmlns:w15="http://schemas.microsoft.com/office/word/2012/wordml" xmlns:w16se="http://schemas.microsoft.com/office/word/2015/wordml/symex" xmlns:wpg="http://schemas.microsoft.com/office/word/2010/wordprocessingGroup" xmlns:wpi="http://schemas.microsoft.com/office/word/2010/wordprocessingInk" xmlns:wne="http://schemas.microsoft.com/office/word/2006/wordml" xmlns:wps="http://schemas.microsoft.com/office/word/2010/wordprocessingShape" mc:Ignorable="w14 w15 w16se wp14">
-  <w:abstractNum w:abstractNumId="0" w15:restartNumberingAfterBreak="0">
+<w:numbering xmlns:wpc="http://schemas.microsoft.com/office/word/2010/wordprocessingCanvas" xmlns:mc="http://schemas.openxmlformats.org/markup-compatibility/2006" xmlns:o="urn:schemas-microsoft-com:office:office" xmlns:r="http://schemas.openxmlformats.org/officeDocument/2006/relationships" xmlns:m="http://schemas.openxmlformats.org/officeDocument/2006/math" xmlns:v="urn:schemas-microsoft-com:vml" xmlns:wp14="http://schemas.microsoft.com/office/word/2010/wordprocessingDrawing" xmlns:wp="http://schemas.openxmlformats.org/drawingml/2006/wordprocessingDrawing" xmlns:w10="urn:schemas-microsoft-com:office:word" xmlns:w="http://schemas.openxmlformats.org/wordprocessingml/2006/main" xmlns:w14="http://schemas.microsoft.com/office/word/2010/wordml" xmlns:w15="http://schemas.microsoft.com/office/word/2012/wordml" xmlns:wpg="http://schemas.microsoft.com/office/word/2010/wordprocessingGroup" xmlns:wpi="http://schemas.microsoft.com/office/word/2010/wordprocessingInk" xmlns:wne="http://schemas.microsoft.com/office/word/2006/wordml" xmlns:wps="http://schemas.microsoft.com/office/word/2010/wordprocessingShape" mc:Ignorable="w14 w15 wp14">
+  <w:abstractNum w:abstractNumId="0">
     <w:nsid w:val="0C123D44"/>
     <w:multiLevelType w:val="multilevel"/>
     <w:tmpl w:val="08E47DE8"/>
@@ -18703,7 +18730,7 @@
       </w:pPr>
     </w:lvl>
   </w:abstractNum>
-  <w:abstractNum w:abstractNumId="1" w15:restartNumberingAfterBreak="0">
+  <w:abstractNum w:abstractNumId="1">
     <w:nsid w:val="369E7862"/>
     <w:multiLevelType w:val="hybridMultilevel"/>
     <w:tmpl w:val="AD9A596E"/>
@@ -18789,7 +18816,7 @@
       </w:pPr>
     </w:lvl>
   </w:abstractNum>
-  <w:abstractNum w:abstractNumId="2" w15:restartNumberingAfterBreak="0">
+  <w:abstractNum w:abstractNumId="2">
     <w:nsid w:val="56096ABE"/>
     <w:multiLevelType w:val="hybridMultilevel"/>
     <w:tmpl w:val="35184ACE"/>
@@ -18902,7 +18929,7 @@
       </w:rPr>
     </w:lvl>
   </w:abstractNum>
-  <w:abstractNum w:abstractNumId="3" w15:restartNumberingAfterBreak="0">
+  <w:abstractNum w:abstractNumId="3">
     <w:nsid w:val="58335AB7"/>
     <w:multiLevelType w:val="hybridMultilevel"/>
     <w:tmpl w:val="2D2C7E80"/>
@@ -18991,7 +19018,7 @@
       </w:pPr>
     </w:lvl>
   </w:abstractNum>
-  <w:abstractNum w:abstractNumId="4" w15:restartNumberingAfterBreak="0">
+  <w:abstractNum w:abstractNumId="4">
     <w:nsid w:val="6FE45C42"/>
     <w:multiLevelType w:val="hybridMultilevel"/>
     <w:tmpl w:val="E796E206"/>
@@ -19082,7 +19109,7 @@
       </w:pPr>
     </w:lvl>
   </w:abstractNum>
-  <w:abstractNum w:abstractNumId="5" w15:restartNumberingAfterBreak="0">
+  <w:abstractNum w:abstractNumId="5">
     <w:nsid w:val="7BA81FAF"/>
     <w:multiLevelType w:val="multilevel"/>
     <w:tmpl w:val="49EA215C"/>
@@ -19207,7 +19234,7 @@
 </file>
 
 <file path=word/styles.xml><?xml version="1.0" encoding="utf-8"?>
-<w:styles xmlns:mc="http://schemas.openxmlformats.org/markup-compatibility/2006" xmlns:r="http://schemas.openxmlformats.org/officeDocument/2006/relationships" xmlns:w="http://schemas.openxmlformats.org/wordprocessingml/2006/main" xmlns:w14="http://schemas.microsoft.com/office/word/2010/wordml" xmlns:w15="http://schemas.microsoft.com/office/word/2012/wordml" xmlns:w16se="http://schemas.microsoft.com/office/word/2015/wordml/symex" mc:Ignorable="w14 w15 w16se">
+<w:styles xmlns:mc="http://schemas.openxmlformats.org/markup-compatibility/2006" xmlns:r="http://schemas.openxmlformats.org/officeDocument/2006/relationships" xmlns:w="http://schemas.openxmlformats.org/wordprocessingml/2006/main" xmlns:w14="http://schemas.microsoft.com/office/word/2010/wordml" xmlns:w15="http://schemas.microsoft.com/office/word/2012/wordml" mc:Ignorable="w14 w15">
   <w:docDefaults>
     <w:rPrDefault>
       <w:rPr>
@@ -20148,6 +20175,36 @@
       <w:sz w:val="40"/>
     </w:rPr>
   </w:style>
+  <w:style w:type="paragraph" w:styleId="BalloonText">
+    <w:name w:val="Balloon Text"/>
+    <w:basedOn w:val="Normal"/>
+    <w:link w:val="BalloonTextChar"/>
+    <w:uiPriority w:val="99"/>
+    <w:semiHidden/>
+    <w:unhideWhenUsed/>
+    <w:rsid w:val="00DC26BE"/>
+    <w:pPr>
+      <w:spacing w:after="0" w:line="240" w:lineRule="auto"/>
+    </w:pPr>
+    <w:rPr>
+      <w:rFonts w:ascii="Segoe UI" w:hAnsi="Segoe UI" w:cs="Segoe UI"/>
+      <w:sz w:val="18"/>
+      <w:szCs w:val="18"/>
+    </w:rPr>
+  </w:style>
+  <w:style w:type="character" w:customStyle="1" w:styleId="BalloonTextChar">
+    <w:name w:val="Balloon Text Char"/>
+    <w:basedOn w:val="DefaultParagraphFont"/>
+    <w:link w:val="BalloonText"/>
+    <w:uiPriority w:val="99"/>
+    <w:semiHidden/>
+    <w:rsid w:val="00DC26BE"/>
+    <w:rPr>
+      <w:rFonts w:ascii="Segoe UI" w:hAnsi="Segoe UI" w:cs="Segoe UI"/>
+      <w:sz w:val="18"/>
+      <w:szCs w:val="18"/>
+    </w:rPr>
+  </w:style>
 </w:styles>
 </file>
 
@@ -20417,7 +20474,7 @@
 </file>
 
 <file path=customXml/itemProps1.xml><?xml version="1.0" encoding="utf-8"?>
-<ds:datastoreItem xmlns:ds="http://schemas.openxmlformats.org/officeDocument/2006/customXml" ds:itemID="{4EEB54FC-3789-4B20-89A4-EB70851A437F}">
+<ds:datastoreItem xmlns:ds="http://schemas.openxmlformats.org/officeDocument/2006/customXml" ds:itemID="{7AB8FF7B-6A86-428A-BEB7-B0502230FDA1}">
   <ds:schemaRefs>
     <ds:schemaRef ds:uri="http://schemas.openxmlformats.org/officeDocument/2006/bibliography"/>
   </ds:schemaRefs>

</xml_diff>